<commit_message>
Informe de actividades de Juan diego
</commit_message>
<xml_diff>
--- a/Documentos/Entregable20141.docx
+++ b/Documentos/Entregable20141.docx
@@ -6,15 +6,11 @@
       <w:pPr>
         <w:spacing w:before="200" w:after="0"/>
         <w:jc w:val="center"/>
-        <w:rPr>
-          <w:lang w:val="en-US"/>
-        </w:rPr>
       </w:pPr>
       <w:r>
         <w:rPr>
           <w:b/>
           <w:sz w:val="32"/>
-          <w:lang w:val="en-US"/>
         </w:rPr>
         <w:t>Entregable I</w:t>
       </w:r>
@@ -22,7 +18,6 @@
         <w:rPr>
           <w:b/>
           <w:sz w:val="32"/>
-          <w:lang w:val="en-US"/>
         </w:rPr>
         <w:t>I</w:t>
       </w:r>
@@ -30,22 +25,13 @@
     <w:p>
       <w:pPr>
         <w:jc w:val="center"/>
-        <w:rPr>
-          <w:lang w:val="en-US"/>
-        </w:rPr>
       </w:pPr>
     </w:p>
     <w:p>
       <w:pPr>
         <w:jc w:val="center"/>
-        <w:rPr>
-          <w:lang w:val="en-US"/>
-        </w:rPr>
       </w:pPr>
       <w:r>
-        <w:rPr>
-          <w:lang w:val="en-US"/>
-        </w:rPr>
         <w:t>PlastiSoft© – Plastiser S.A.</w:t>
       </w:r>
     </w:p>
@@ -53,33 +39,21 @@
       <w:pPr>
         <w:spacing w:line="240" w:lineRule="auto"/>
         <w:jc w:val="center"/>
-        <w:rPr>
-          <w:lang w:val="en-US"/>
-        </w:rPr>
       </w:pPr>
     </w:p>
     <w:p>
       <w:pPr>
         <w:jc w:val="center"/>
-        <w:rPr>
-          <w:lang w:val="en-US"/>
-        </w:rPr>
       </w:pPr>
     </w:p>
     <w:p>
       <w:pPr>
         <w:jc w:val="center"/>
-        <w:rPr>
-          <w:lang w:val="en-US"/>
-        </w:rPr>
       </w:pPr>
     </w:p>
     <w:p>
       <w:pPr>
         <w:jc w:val="center"/>
-        <w:rPr>
-          <w:lang w:val="en-US"/>
-        </w:rPr>
       </w:pPr>
     </w:p>
     <w:p>
@@ -89,9 +63,6 @@
       <w:bookmarkStart w:id="0" w:name="h.gjdgxs" w:colFirst="0" w:colLast="0"/>
       <w:bookmarkEnd w:id="0"/>
       <w:r>
-        <w:rPr>
-          <w:lang w:val="en-US"/>
-        </w:rPr>
         <w:t xml:space="preserve"> </w:t>
       </w:r>
       <w:r>
@@ -2837,7 +2808,7 @@
     <w:tbl>
       <w:tblPr>
         <w:tblW w:w="8020" w:type="dxa"/>
-        <w:tblInd w:w="5" w:type="dxa"/>
+        <w:tblInd w:w="10" w:type="dxa"/>
         <w:tblCellMar>
           <w:left w:w="70" w:type="dxa"/>
           <w:right w:w="70" w:type="dxa"/>
@@ -4642,7 +4613,7 @@
           <w:tcPr>
             <w:tcW w:w="2042" w:type="dxa"/>
             <w:tcBorders>
-              <w:top w:val="nil"/>
+              <w:top w:val="single" w:sz="4" w:space="0" w:color="auto"/>
               <w:left w:val="single" w:sz="4" w:space="0" w:color="auto"/>
               <w:bottom w:val="single" w:sz="4" w:space="0" w:color="auto"/>
               <w:right w:val="single" w:sz="4" w:space="0" w:color="auto"/>
@@ -4676,7 +4647,7 @@
           <w:tcPr>
             <w:tcW w:w="2702" w:type="dxa"/>
             <w:tcBorders>
-              <w:top w:val="nil"/>
+              <w:top w:val="single" w:sz="4" w:space="0" w:color="auto"/>
               <w:left w:val="nil"/>
               <w:bottom w:val="single" w:sz="4" w:space="0" w:color="auto"/>
               <w:right w:val="single" w:sz="4" w:space="0" w:color="auto"/>
@@ -4710,7 +4681,7 @@
           <w:tcPr>
             <w:tcW w:w="1644" w:type="dxa"/>
             <w:tcBorders>
-              <w:top w:val="nil"/>
+              <w:top w:val="single" w:sz="4" w:space="0" w:color="auto"/>
               <w:left w:val="nil"/>
               <w:bottom w:val="single" w:sz="4" w:space="0" w:color="auto"/>
               <w:right w:val="single" w:sz="4" w:space="0" w:color="auto"/>
@@ -4744,7 +4715,7 @@
           <w:tcPr>
             <w:tcW w:w="1632" w:type="dxa"/>
             <w:tcBorders>
-              <w:top w:val="nil"/>
+              <w:top w:val="single" w:sz="4" w:space="0" w:color="auto"/>
               <w:left w:val="nil"/>
               <w:bottom w:val="single" w:sz="4" w:space="0" w:color="auto"/>
               <w:right w:val="single" w:sz="4" w:space="0" w:color="auto"/>
@@ -4772,6 +4743,1288 @@
               </w:rPr>
               <w:t>2</w:t>
             </w:r>
+          </w:p>
+        </w:tc>
+      </w:tr>
+      <w:tr>
+        <w:trPr>
+          <w:trHeight w:val="300"/>
+        </w:trPr>
+        <w:tc>
+          <w:tcPr>
+            <w:tcW w:w="2042" w:type="dxa"/>
+            <w:tcBorders>
+              <w:top w:val="single" w:sz="4" w:space="0" w:color="auto"/>
+              <w:left w:val="single" w:sz="4" w:space="0" w:color="auto"/>
+              <w:bottom w:val="single" w:sz="4" w:space="0" w:color="auto"/>
+              <w:right w:val="single" w:sz="4" w:space="0" w:color="auto"/>
+            </w:tcBorders>
+            <w:shd w:val="clear" w:color="auto" w:fill="auto"/>
+            <w:noWrap/>
+            <w:vAlign w:val="bottom"/>
+          </w:tcPr>
+          <w:p>
+            <w:pPr>
+              <w:spacing w:after="0" w:line="240" w:lineRule="auto"/>
+              <w:jc w:val="right"/>
+              <w:rPr>
+                <w:rFonts w:ascii="Calibri" w:eastAsia="Times New Roman" w:hAnsi="Calibri" w:cs="Times New Roman"/>
+                <w:color w:val="000000"/>
+                <w:sz w:val="22"/>
+              </w:rPr>
+            </w:pPr>
+          </w:p>
+        </w:tc>
+        <w:tc>
+          <w:tcPr>
+            <w:tcW w:w="2702" w:type="dxa"/>
+            <w:tcBorders>
+              <w:top w:val="single" w:sz="4" w:space="0" w:color="auto"/>
+              <w:left w:val="nil"/>
+              <w:bottom w:val="single" w:sz="4" w:space="0" w:color="auto"/>
+              <w:right w:val="single" w:sz="4" w:space="0" w:color="auto"/>
+            </w:tcBorders>
+            <w:shd w:val="clear" w:color="auto" w:fill="auto"/>
+            <w:noWrap/>
+            <w:vAlign w:val="bottom"/>
+          </w:tcPr>
+          <w:p>
+            <w:pPr>
+              <w:spacing w:after="0" w:line="240" w:lineRule="auto"/>
+              <w:jc w:val="right"/>
+              <w:rPr>
+                <w:rFonts w:ascii="Calibri" w:eastAsia="Times New Roman" w:hAnsi="Calibri" w:cs="Times New Roman"/>
+                <w:color w:val="000000"/>
+                <w:sz w:val="22"/>
+              </w:rPr>
+            </w:pPr>
+            <w:r>
+              <w:rPr>
+                <w:rFonts w:ascii="Calibri" w:eastAsia="Times New Roman" w:hAnsi="Calibri" w:cs="Times New Roman"/>
+                <w:color w:val="000000"/>
+                <w:sz w:val="22"/>
+              </w:rPr>
+              <w:t>12</w:t>
+            </w:r>
+          </w:p>
+        </w:tc>
+        <w:tc>
+          <w:tcPr>
+            <w:tcW w:w="1644" w:type="dxa"/>
+            <w:tcBorders>
+              <w:top w:val="single" w:sz="4" w:space="0" w:color="auto"/>
+              <w:left w:val="nil"/>
+              <w:bottom w:val="single" w:sz="4" w:space="0" w:color="auto"/>
+              <w:right w:val="single" w:sz="4" w:space="0" w:color="auto"/>
+            </w:tcBorders>
+            <w:shd w:val="clear" w:color="auto" w:fill="auto"/>
+            <w:noWrap/>
+            <w:vAlign w:val="bottom"/>
+          </w:tcPr>
+          <w:p>
+            <w:pPr>
+              <w:spacing w:after="0" w:line="240" w:lineRule="auto"/>
+              <w:jc w:val="right"/>
+              <w:rPr>
+                <w:rFonts w:ascii="Calibri" w:eastAsia="Times New Roman" w:hAnsi="Calibri" w:cs="Times New Roman"/>
+                <w:color w:val="000000"/>
+                <w:sz w:val="22"/>
+              </w:rPr>
+            </w:pPr>
+            <w:r>
+              <w:rPr>
+                <w:rFonts w:ascii="Calibri" w:eastAsia="Times New Roman" w:hAnsi="Calibri" w:cs="Times New Roman"/>
+                <w:color w:val="000000"/>
+                <w:sz w:val="22"/>
+              </w:rPr>
+              <w:t>1</w:t>
+            </w:r>
+          </w:p>
+        </w:tc>
+        <w:tc>
+          <w:tcPr>
+            <w:tcW w:w="1632" w:type="dxa"/>
+            <w:tcBorders>
+              <w:top w:val="single" w:sz="4" w:space="0" w:color="auto"/>
+              <w:left w:val="nil"/>
+              <w:bottom w:val="single" w:sz="4" w:space="0" w:color="auto"/>
+              <w:right w:val="single" w:sz="4" w:space="0" w:color="auto"/>
+            </w:tcBorders>
+            <w:shd w:val="clear" w:color="auto" w:fill="auto"/>
+            <w:noWrap/>
+            <w:vAlign w:val="bottom"/>
+          </w:tcPr>
+          <w:p>
+            <w:pPr>
+              <w:spacing w:after="0" w:line="240" w:lineRule="auto"/>
+              <w:jc w:val="right"/>
+              <w:rPr>
+                <w:rFonts w:ascii="Calibri" w:eastAsia="Times New Roman" w:hAnsi="Calibri" w:cs="Times New Roman"/>
+                <w:color w:val="000000"/>
+                <w:sz w:val="22"/>
+              </w:rPr>
+            </w:pPr>
+            <w:r>
+              <w:rPr>
+                <w:rFonts w:ascii="Calibri" w:eastAsia="Times New Roman" w:hAnsi="Calibri" w:cs="Times New Roman"/>
+                <w:color w:val="000000"/>
+                <w:sz w:val="22"/>
+              </w:rPr>
+              <w:t>1</w:t>
+            </w:r>
+          </w:p>
+        </w:tc>
+      </w:tr>
+      <w:tr>
+        <w:trPr>
+          <w:trHeight w:val="300"/>
+        </w:trPr>
+        <w:tc>
+          <w:tcPr>
+            <w:tcW w:w="2042" w:type="dxa"/>
+            <w:tcBorders>
+              <w:top w:val="single" w:sz="4" w:space="0" w:color="auto"/>
+              <w:left w:val="single" w:sz="4" w:space="0" w:color="auto"/>
+              <w:bottom w:val="single" w:sz="4" w:space="0" w:color="auto"/>
+              <w:right w:val="single" w:sz="4" w:space="0" w:color="auto"/>
+            </w:tcBorders>
+            <w:shd w:val="clear" w:color="auto" w:fill="auto"/>
+            <w:noWrap/>
+            <w:vAlign w:val="bottom"/>
+          </w:tcPr>
+          <w:p>
+            <w:pPr>
+              <w:spacing w:after="0" w:line="240" w:lineRule="auto"/>
+              <w:jc w:val="right"/>
+              <w:rPr>
+                <w:rFonts w:ascii="Calibri" w:eastAsia="Times New Roman" w:hAnsi="Calibri" w:cs="Times New Roman"/>
+                <w:color w:val="000000"/>
+                <w:sz w:val="22"/>
+              </w:rPr>
+            </w:pPr>
+          </w:p>
+        </w:tc>
+        <w:tc>
+          <w:tcPr>
+            <w:tcW w:w="2702" w:type="dxa"/>
+            <w:tcBorders>
+              <w:top w:val="single" w:sz="4" w:space="0" w:color="auto"/>
+              <w:left w:val="nil"/>
+              <w:bottom w:val="single" w:sz="4" w:space="0" w:color="auto"/>
+              <w:right w:val="single" w:sz="4" w:space="0" w:color="auto"/>
+            </w:tcBorders>
+            <w:shd w:val="clear" w:color="auto" w:fill="auto"/>
+            <w:noWrap/>
+            <w:vAlign w:val="bottom"/>
+          </w:tcPr>
+          <w:p>
+            <w:pPr>
+              <w:spacing w:after="0" w:line="240" w:lineRule="auto"/>
+              <w:jc w:val="right"/>
+              <w:rPr>
+                <w:rFonts w:ascii="Calibri" w:eastAsia="Times New Roman" w:hAnsi="Calibri" w:cs="Times New Roman"/>
+                <w:color w:val="000000"/>
+                <w:sz w:val="22"/>
+              </w:rPr>
+            </w:pPr>
+            <w:r>
+              <w:rPr>
+                <w:rFonts w:ascii="Calibri" w:eastAsia="Times New Roman" w:hAnsi="Calibri" w:cs="Times New Roman"/>
+                <w:color w:val="000000"/>
+                <w:sz w:val="22"/>
+              </w:rPr>
+              <w:t>13</w:t>
+            </w:r>
+          </w:p>
+        </w:tc>
+        <w:tc>
+          <w:tcPr>
+            <w:tcW w:w="1644" w:type="dxa"/>
+            <w:tcBorders>
+              <w:top w:val="single" w:sz="4" w:space="0" w:color="auto"/>
+              <w:left w:val="nil"/>
+              <w:bottom w:val="single" w:sz="4" w:space="0" w:color="auto"/>
+              <w:right w:val="single" w:sz="4" w:space="0" w:color="auto"/>
+            </w:tcBorders>
+            <w:shd w:val="clear" w:color="auto" w:fill="auto"/>
+            <w:noWrap/>
+            <w:vAlign w:val="bottom"/>
+          </w:tcPr>
+          <w:p>
+            <w:pPr>
+              <w:spacing w:after="0" w:line="240" w:lineRule="auto"/>
+              <w:jc w:val="right"/>
+              <w:rPr>
+                <w:rFonts w:ascii="Calibri" w:eastAsia="Times New Roman" w:hAnsi="Calibri" w:cs="Times New Roman"/>
+                <w:color w:val="000000"/>
+                <w:sz w:val="22"/>
+              </w:rPr>
+            </w:pPr>
+            <w:r>
+              <w:rPr>
+                <w:rFonts w:ascii="Calibri" w:eastAsia="Times New Roman" w:hAnsi="Calibri" w:cs="Times New Roman"/>
+                <w:color w:val="000000"/>
+                <w:sz w:val="22"/>
+              </w:rPr>
+              <w:t>1</w:t>
+            </w:r>
+          </w:p>
+        </w:tc>
+        <w:tc>
+          <w:tcPr>
+            <w:tcW w:w="1632" w:type="dxa"/>
+            <w:tcBorders>
+              <w:top w:val="single" w:sz="4" w:space="0" w:color="auto"/>
+              <w:left w:val="nil"/>
+              <w:bottom w:val="single" w:sz="4" w:space="0" w:color="auto"/>
+              <w:right w:val="single" w:sz="4" w:space="0" w:color="auto"/>
+            </w:tcBorders>
+            <w:shd w:val="clear" w:color="auto" w:fill="auto"/>
+            <w:noWrap/>
+            <w:vAlign w:val="bottom"/>
+          </w:tcPr>
+          <w:p>
+            <w:pPr>
+              <w:spacing w:after="0" w:line="240" w:lineRule="auto"/>
+              <w:jc w:val="right"/>
+              <w:rPr>
+                <w:rFonts w:ascii="Calibri" w:eastAsia="Times New Roman" w:hAnsi="Calibri" w:cs="Times New Roman"/>
+                <w:color w:val="000000"/>
+                <w:sz w:val="22"/>
+              </w:rPr>
+            </w:pPr>
+            <w:r>
+              <w:rPr>
+                <w:rFonts w:ascii="Calibri" w:eastAsia="Times New Roman" w:hAnsi="Calibri" w:cs="Times New Roman"/>
+                <w:color w:val="000000"/>
+                <w:sz w:val="22"/>
+              </w:rPr>
+              <w:t>1</w:t>
+            </w:r>
+          </w:p>
+        </w:tc>
+      </w:tr>
+      <w:tr>
+        <w:trPr>
+          <w:trHeight w:val="300"/>
+        </w:trPr>
+        <w:tc>
+          <w:tcPr>
+            <w:tcW w:w="2042" w:type="dxa"/>
+            <w:tcBorders>
+              <w:top w:val="single" w:sz="4" w:space="0" w:color="auto"/>
+              <w:left w:val="single" w:sz="4" w:space="0" w:color="auto"/>
+              <w:bottom w:val="single" w:sz="4" w:space="0" w:color="auto"/>
+              <w:right w:val="single" w:sz="4" w:space="0" w:color="auto"/>
+            </w:tcBorders>
+            <w:shd w:val="clear" w:color="auto" w:fill="auto"/>
+            <w:noWrap/>
+            <w:vAlign w:val="bottom"/>
+          </w:tcPr>
+          <w:p>
+            <w:pPr>
+              <w:spacing w:after="0" w:line="240" w:lineRule="auto"/>
+              <w:jc w:val="right"/>
+              <w:rPr>
+                <w:rFonts w:ascii="Calibri" w:eastAsia="Times New Roman" w:hAnsi="Calibri" w:cs="Times New Roman"/>
+                <w:color w:val="000000"/>
+                <w:sz w:val="22"/>
+              </w:rPr>
+            </w:pPr>
+          </w:p>
+        </w:tc>
+        <w:tc>
+          <w:tcPr>
+            <w:tcW w:w="2702" w:type="dxa"/>
+            <w:tcBorders>
+              <w:top w:val="single" w:sz="4" w:space="0" w:color="auto"/>
+              <w:left w:val="nil"/>
+              <w:bottom w:val="single" w:sz="4" w:space="0" w:color="auto"/>
+              <w:right w:val="single" w:sz="4" w:space="0" w:color="auto"/>
+            </w:tcBorders>
+            <w:shd w:val="clear" w:color="auto" w:fill="auto"/>
+            <w:noWrap/>
+            <w:vAlign w:val="bottom"/>
+          </w:tcPr>
+          <w:p>
+            <w:pPr>
+              <w:spacing w:after="0" w:line="240" w:lineRule="auto"/>
+              <w:jc w:val="right"/>
+              <w:rPr>
+                <w:rFonts w:ascii="Calibri" w:eastAsia="Times New Roman" w:hAnsi="Calibri" w:cs="Times New Roman"/>
+                <w:color w:val="000000"/>
+                <w:sz w:val="22"/>
+              </w:rPr>
+            </w:pPr>
+            <w:r>
+              <w:rPr>
+                <w:rFonts w:ascii="Calibri" w:eastAsia="Times New Roman" w:hAnsi="Calibri" w:cs="Times New Roman"/>
+                <w:color w:val="000000"/>
+                <w:sz w:val="22"/>
+              </w:rPr>
+              <w:t>14</w:t>
+            </w:r>
+          </w:p>
+        </w:tc>
+        <w:tc>
+          <w:tcPr>
+            <w:tcW w:w="1644" w:type="dxa"/>
+            <w:tcBorders>
+              <w:top w:val="single" w:sz="4" w:space="0" w:color="auto"/>
+              <w:left w:val="nil"/>
+              <w:bottom w:val="single" w:sz="4" w:space="0" w:color="auto"/>
+              <w:right w:val="single" w:sz="4" w:space="0" w:color="auto"/>
+            </w:tcBorders>
+            <w:shd w:val="clear" w:color="auto" w:fill="auto"/>
+            <w:noWrap/>
+            <w:vAlign w:val="bottom"/>
+          </w:tcPr>
+          <w:p>
+            <w:pPr>
+              <w:spacing w:after="0" w:line="240" w:lineRule="auto"/>
+              <w:jc w:val="right"/>
+              <w:rPr>
+                <w:rFonts w:ascii="Calibri" w:eastAsia="Times New Roman" w:hAnsi="Calibri" w:cs="Times New Roman"/>
+                <w:color w:val="000000"/>
+                <w:sz w:val="22"/>
+              </w:rPr>
+            </w:pPr>
+            <w:r>
+              <w:rPr>
+                <w:rFonts w:ascii="Calibri" w:eastAsia="Times New Roman" w:hAnsi="Calibri" w:cs="Times New Roman"/>
+                <w:color w:val="000000"/>
+                <w:sz w:val="22"/>
+              </w:rPr>
+              <w:t>1</w:t>
+            </w:r>
+          </w:p>
+        </w:tc>
+        <w:tc>
+          <w:tcPr>
+            <w:tcW w:w="1632" w:type="dxa"/>
+            <w:tcBorders>
+              <w:top w:val="single" w:sz="4" w:space="0" w:color="auto"/>
+              <w:left w:val="nil"/>
+              <w:bottom w:val="single" w:sz="4" w:space="0" w:color="auto"/>
+              <w:right w:val="single" w:sz="4" w:space="0" w:color="auto"/>
+            </w:tcBorders>
+            <w:shd w:val="clear" w:color="auto" w:fill="auto"/>
+            <w:noWrap/>
+            <w:vAlign w:val="bottom"/>
+          </w:tcPr>
+          <w:p>
+            <w:pPr>
+              <w:spacing w:after="0" w:line="240" w:lineRule="auto"/>
+              <w:jc w:val="right"/>
+              <w:rPr>
+                <w:rFonts w:ascii="Calibri" w:eastAsia="Times New Roman" w:hAnsi="Calibri" w:cs="Times New Roman"/>
+                <w:color w:val="000000"/>
+                <w:sz w:val="22"/>
+              </w:rPr>
+            </w:pPr>
+            <w:r>
+              <w:rPr>
+                <w:rFonts w:ascii="Calibri" w:eastAsia="Times New Roman" w:hAnsi="Calibri" w:cs="Times New Roman"/>
+                <w:color w:val="000000"/>
+                <w:sz w:val="22"/>
+              </w:rPr>
+              <w:t>1</w:t>
+            </w:r>
+          </w:p>
+        </w:tc>
+      </w:tr>
+      <w:tr>
+        <w:trPr>
+          <w:trHeight w:val="300"/>
+        </w:trPr>
+        <w:tc>
+          <w:tcPr>
+            <w:tcW w:w="2042" w:type="dxa"/>
+            <w:tcBorders>
+              <w:top w:val="single" w:sz="4" w:space="0" w:color="auto"/>
+              <w:left w:val="single" w:sz="4" w:space="0" w:color="auto"/>
+              <w:bottom w:val="single" w:sz="4" w:space="0" w:color="auto"/>
+              <w:right w:val="single" w:sz="4" w:space="0" w:color="auto"/>
+            </w:tcBorders>
+            <w:shd w:val="clear" w:color="auto" w:fill="auto"/>
+            <w:noWrap/>
+            <w:vAlign w:val="bottom"/>
+          </w:tcPr>
+          <w:p>
+            <w:pPr>
+              <w:spacing w:after="0" w:line="240" w:lineRule="auto"/>
+              <w:jc w:val="right"/>
+              <w:rPr>
+                <w:rFonts w:ascii="Calibri" w:eastAsia="Times New Roman" w:hAnsi="Calibri" w:cs="Times New Roman"/>
+                <w:color w:val="000000"/>
+                <w:sz w:val="22"/>
+              </w:rPr>
+            </w:pPr>
+          </w:p>
+        </w:tc>
+        <w:tc>
+          <w:tcPr>
+            <w:tcW w:w="2702" w:type="dxa"/>
+            <w:tcBorders>
+              <w:top w:val="single" w:sz="4" w:space="0" w:color="auto"/>
+              <w:left w:val="nil"/>
+              <w:bottom w:val="single" w:sz="4" w:space="0" w:color="auto"/>
+              <w:right w:val="single" w:sz="4" w:space="0" w:color="auto"/>
+            </w:tcBorders>
+            <w:shd w:val="clear" w:color="auto" w:fill="auto"/>
+            <w:noWrap/>
+            <w:vAlign w:val="bottom"/>
+          </w:tcPr>
+          <w:p>
+            <w:pPr>
+              <w:spacing w:after="0" w:line="240" w:lineRule="auto"/>
+              <w:jc w:val="right"/>
+              <w:rPr>
+                <w:rFonts w:ascii="Calibri" w:eastAsia="Times New Roman" w:hAnsi="Calibri" w:cs="Times New Roman"/>
+                <w:color w:val="000000"/>
+                <w:sz w:val="22"/>
+              </w:rPr>
+            </w:pPr>
+            <w:r>
+              <w:rPr>
+                <w:rFonts w:ascii="Calibri" w:eastAsia="Times New Roman" w:hAnsi="Calibri" w:cs="Times New Roman"/>
+                <w:color w:val="000000"/>
+                <w:sz w:val="22"/>
+              </w:rPr>
+              <w:t>15</w:t>
+            </w:r>
+          </w:p>
+        </w:tc>
+        <w:tc>
+          <w:tcPr>
+            <w:tcW w:w="1644" w:type="dxa"/>
+            <w:tcBorders>
+              <w:top w:val="single" w:sz="4" w:space="0" w:color="auto"/>
+              <w:left w:val="nil"/>
+              <w:bottom w:val="single" w:sz="4" w:space="0" w:color="auto"/>
+              <w:right w:val="single" w:sz="4" w:space="0" w:color="auto"/>
+            </w:tcBorders>
+            <w:shd w:val="clear" w:color="auto" w:fill="auto"/>
+            <w:noWrap/>
+            <w:vAlign w:val="bottom"/>
+          </w:tcPr>
+          <w:p>
+            <w:pPr>
+              <w:spacing w:after="0" w:line="240" w:lineRule="auto"/>
+              <w:jc w:val="right"/>
+              <w:rPr>
+                <w:rFonts w:ascii="Calibri" w:eastAsia="Times New Roman" w:hAnsi="Calibri" w:cs="Times New Roman"/>
+                <w:color w:val="000000"/>
+                <w:sz w:val="22"/>
+              </w:rPr>
+            </w:pPr>
+            <w:r>
+              <w:rPr>
+                <w:rFonts w:ascii="Calibri" w:eastAsia="Times New Roman" w:hAnsi="Calibri" w:cs="Times New Roman"/>
+                <w:color w:val="000000"/>
+                <w:sz w:val="22"/>
+              </w:rPr>
+              <w:t>4</w:t>
+            </w:r>
+          </w:p>
+        </w:tc>
+        <w:tc>
+          <w:tcPr>
+            <w:tcW w:w="1632" w:type="dxa"/>
+            <w:tcBorders>
+              <w:top w:val="single" w:sz="4" w:space="0" w:color="auto"/>
+              <w:left w:val="nil"/>
+              <w:bottom w:val="single" w:sz="4" w:space="0" w:color="auto"/>
+              <w:right w:val="single" w:sz="4" w:space="0" w:color="auto"/>
+            </w:tcBorders>
+            <w:shd w:val="clear" w:color="auto" w:fill="auto"/>
+            <w:noWrap/>
+            <w:vAlign w:val="bottom"/>
+          </w:tcPr>
+          <w:p>
+            <w:pPr>
+              <w:spacing w:after="0" w:line="240" w:lineRule="auto"/>
+              <w:jc w:val="right"/>
+              <w:rPr>
+                <w:rFonts w:ascii="Calibri" w:eastAsia="Times New Roman" w:hAnsi="Calibri" w:cs="Times New Roman"/>
+                <w:color w:val="000000"/>
+                <w:sz w:val="22"/>
+              </w:rPr>
+            </w:pPr>
+            <w:r>
+              <w:rPr>
+                <w:rFonts w:ascii="Calibri" w:eastAsia="Times New Roman" w:hAnsi="Calibri" w:cs="Times New Roman"/>
+                <w:color w:val="000000"/>
+                <w:sz w:val="22"/>
+              </w:rPr>
+              <w:t>6</w:t>
+            </w:r>
+          </w:p>
+        </w:tc>
+      </w:tr>
+      <w:tr>
+        <w:trPr>
+          <w:trHeight w:val="300"/>
+        </w:trPr>
+        <w:tc>
+          <w:tcPr>
+            <w:tcW w:w="2042" w:type="dxa"/>
+            <w:tcBorders>
+              <w:top w:val="single" w:sz="4" w:space="0" w:color="auto"/>
+              <w:left w:val="single" w:sz="4" w:space="0" w:color="auto"/>
+              <w:bottom w:val="single" w:sz="4" w:space="0" w:color="auto"/>
+              <w:right w:val="single" w:sz="4" w:space="0" w:color="auto"/>
+            </w:tcBorders>
+            <w:shd w:val="clear" w:color="auto" w:fill="auto"/>
+            <w:noWrap/>
+            <w:vAlign w:val="bottom"/>
+          </w:tcPr>
+          <w:p>
+            <w:pPr>
+              <w:spacing w:after="0" w:line="240" w:lineRule="auto"/>
+              <w:jc w:val="right"/>
+              <w:rPr>
+                <w:rFonts w:ascii="Calibri" w:eastAsia="Times New Roman" w:hAnsi="Calibri" w:cs="Times New Roman"/>
+                <w:color w:val="000000"/>
+                <w:sz w:val="22"/>
+              </w:rPr>
+            </w:pPr>
+          </w:p>
+        </w:tc>
+        <w:tc>
+          <w:tcPr>
+            <w:tcW w:w="2702" w:type="dxa"/>
+            <w:tcBorders>
+              <w:top w:val="single" w:sz="4" w:space="0" w:color="auto"/>
+              <w:left w:val="nil"/>
+              <w:bottom w:val="single" w:sz="4" w:space="0" w:color="auto"/>
+              <w:right w:val="single" w:sz="4" w:space="0" w:color="auto"/>
+            </w:tcBorders>
+            <w:shd w:val="clear" w:color="auto" w:fill="auto"/>
+            <w:noWrap/>
+            <w:vAlign w:val="bottom"/>
+          </w:tcPr>
+          <w:p>
+            <w:pPr>
+              <w:spacing w:after="0" w:line="240" w:lineRule="auto"/>
+              <w:jc w:val="right"/>
+              <w:rPr>
+                <w:rFonts w:ascii="Calibri" w:eastAsia="Times New Roman" w:hAnsi="Calibri" w:cs="Times New Roman"/>
+                <w:color w:val="000000"/>
+                <w:sz w:val="22"/>
+              </w:rPr>
+            </w:pPr>
+            <w:r>
+              <w:rPr>
+                <w:rFonts w:ascii="Calibri" w:eastAsia="Times New Roman" w:hAnsi="Calibri" w:cs="Times New Roman"/>
+                <w:color w:val="000000"/>
+                <w:sz w:val="22"/>
+              </w:rPr>
+              <w:t>16</w:t>
+            </w:r>
+          </w:p>
+        </w:tc>
+        <w:tc>
+          <w:tcPr>
+            <w:tcW w:w="1644" w:type="dxa"/>
+            <w:tcBorders>
+              <w:top w:val="single" w:sz="4" w:space="0" w:color="auto"/>
+              <w:left w:val="nil"/>
+              <w:bottom w:val="single" w:sz="4" w:space="0" w:color="auto"/>
+              <w:right w:val="single" w:sz="4" w:space="0" w:color="auto"/>
+            </w:tcBorders>
+            <w:shd w:val="clear" w:color="auto" w:fill="auto"/>
+            <w:noWrap/>
+            <w:vAlign w:val="bottom"/>
+          </w:tcPr>
+          <w:p>
+            <w:pPr>
+              <w:spacing w:after="0" w:line="240" w:lineRule="auto"/>
+              <w:jc w:val="right"/>
+              <w:rPr>
+                <w:rFonts w:ascii="Calibri" w:eastAsia="Times New Roman" w:hAnsi="Calibri" w:cs="Times New Roman"/>
+                <w:color w:val="000000"/>
+                <w:sz w:val="22"/>
+              </w:rPr>
+            </w:pPr>
+            <w:r>
+              <w:rPr>
+                <w:rFonts w:ascii="Calibri" w:eastAsia="Times New Roman" w:hAnsi="Calibri" w:cs="Times New Roman"/>
+                <w:color w:val="000000"/>
+                <w:sz w:val="22"/>
+              </w:rPr>
+              <w:t>2</w:t>
+            </w:r>
+          </w:p>
+        </w:tc>
+        <w:tc>
+          <w:tcPr>
+            <w:tcW w:w="1632" w:type="dxa"/>
+            <w:tcBorders>
+              <w:top w:val="single" w:sz="4" w:space="0" w:color="auto"/>
+              <w:left w:val="nil"/>
+              <w:bottom w:val="single" w:sz="4" w:space="0" w:color="auto"/>
+              <w:right w:val="single" w:sz="4" w:space="0" w:color="auto"/>
+            </w:tcBorders>
+            <w:shd w:val="clear" w:color="auto" w:fill="auto"/>
+            <w:noWrap/>
+            <w:vAlign w:val="bottom"/>
+          </w:tcPr>
+          <w:p>
+            <w:pPr>
+              <w:spacing w:after="0" w:line="240" w:lineRule="auto"/>
+              <w:jc w:val="right"/>
+              <w:rPr>
+                <w:rFonts w:ascii="Calibri" w:eastAsia="Times New Roman" w:hAnsi="Calibri" w:cs="Times New Roman"/>
+                <w:color w:val="000000"/>
+                <w:sz w:val="22"/>
+              </w:rPr>
+            </w:pPr>
+            <w:r>
+              <w:rPr>
+                <w:rFonts w:ascii="Calibri" w:eastAsia="Times New Roman" w:hAnsi="Calibri" w:cs="Times New Roman"/>
+                <w:color w:val="000000"/>
+                <w:sz w:val="22"/>
+              </w:rPr>
+              <w:t>3</w:t>
+            </w:r>
+          </w:p>
+        </w:tc>
+      </w:tr>
+      <w:tr>
+        <w:trPr>
+          <w:trHeight w:val="87"/>
+        </w:trPr>
+        <w:tc>
+          <w:tcPr>
+            <w:tcW w:w="2042" w:type="dxa"/>
+            <w:tcBorders>
+              <w:top w:val="single" w:sz="4" w:space="0" w:color="auto"/>
+              <w:left w:val="single" w:sz="4" w:space="0" w:color="auto"/>
+              <w:bottom w:val="single" w:sz="4" w:space="0" w:color="auto"/>
+              <w:right w:val="single" w:sz="4" w:space="0" w:color="auto"/>
+            </w:tcBorders>
+            <w:shd w:val="clear" w:color="auto" w:fill="auto"/>
+            <w:noWrap/>
+            <w:vAlign w:val="bottom"/>
+          </w:tcPr>
+          <w:p>
+            <w:pPr>
+              <w:spacing w:after="0" w:line="240" w:lineRule="auto"/>
+              <w:jc w:val="right"/>
+              <w:rPr>
+                <w:rFonts w:ascii="Calibri" w:eastAsia="Times New Roman" w:hAnsi="Calibri" w:cs="Times New Roman"/>
+                <w:color w:val="000000"/>
+                <w:sz w:val="22"/>
+              </w:rPr>
+            </w:pPr>
+          </w:p>
+        </w:tc>
+        <w:tc>
+          <w:tcPr>
+            <w:tcW w:w="2702" w:type="dxa"/>
+            <w:tcBorders>
+              <w:top w:val="single" w:sz="4" w:space="0" w:color="auto"/>
+              <w:left w:val="nil"/>
+              <w:bottom w:val="single" w:sz="4" w:space="0" w:color="auto"/>
+              <w:right w:val="single" w:sz="4" w:space="0" w:color="auto"/>
+            </w:tcBorders>
+            <w:shd w:val="clear" w:color="auto" w:fill="auto"/>
+            <w:noWrap/>
+            <w:vAlign w:val="bottom"/>
+          </w:tcPr>
+          <w:p>
+            <w:pPr>
+              <w:spacing w:after="0" w:line="240" w:lineRule="auto"/>
+              <w:jc w:val="right"/>
+              <w:rPr>
+                <w:rFonts w:ascii="Calibri" w:eastAsia="Times New Roman" w:hAnsi="Calibri" w:cs="Times New Roman"/>
+                <w:color w:val="000000"/>
+                <w:sz w:val="22"/>
+              </w:rPr>
+            </w:pPr>
+            <w:r>
+              <w:rPr>
+                <w:rFonts w:ascii="Calibri" w:eastAsia="Times New Roman" w:hAnsi="Calibri" w:cs="Times New Roman"/>
+                <w:color w:val="000000"/>
+                <w:sz w:val="22"/>
+              </w:rPr>
+              <w:t>17</w:t>
+            </w:r>
+          </w:p>
+        </w:tc>
+        <w:tc>
+          <w:tcPr>
+            <w:tcW w:w="1644" w:type="dxa"/>
+            <w:tcBorders>
+              <w:top w:val="single" w:sz="4" w:space="0" w:color="auto"/>
+              <w:left w:val="nil"/>
+              <w:bottom w:val="single" w:sz="4" w:space="0" w:color="auto"/>
+              <w:right w:val="single" w:sz="4" w:space="0" w:color="auto"/>
+            </w:tcBorders>
+            <w:shd w:val="clear" w:color="auto" w:fill="auto"/>
+            <w:noWrap/>
+            <w:vAlign w:val="bottom"/>
+          </w:tcPr>
+          <w:p>
+            <w:pPr>
+              <w:spacing w:after="0" w:line="240" w:lineRule="auto"/>
+              <w:jc w:val="right"/>
+              <w:rPr>
+                <w:rFonts w:ascii="Calibri" w:eastAsia="Times New Roman" w:hAnsi="Calibri" w:cs="Times New Roman"/>
+                <w:color w:val="000000"/>
+                <w:sz w:val="22"/>
+              </w:rPr>
+            </w:pPr>
+            <w:r>
+              <w:rPr>
+                <w:rFonts w:ascii="Calibri" w:eastAsia="Times New Roman" w:hAnsi="Calibri" w:cs="Times New Roman"/>
+                <w:color w:val="000000"/>
+                <w:sz w:val="22"/>
+              </w:rPr>
+              <w:t>5</w:t>
+            </w:r>
+          </w:p>
+        </w:tc>
+        <w:tc>
+          <w:tcPr>
+            <w:tcW w:w="1632" w:type="dxa"/>
+            <w:tcBorders>
+              <w:top w:val="single" w:sz="4" w:space="0" w:color="auto"/>
+              <w:left w:val="nil"/>
+              <w:bottom w:val="single" w:sz="4" w:space="0" w:color="auto"/>
+              <w:right w:val="single" w:sz="4" w:space="0" w:color="auto"/>
+            </w:tcBorders>
+            <w:shd w:val="clear" w:color="auto" w:fill="auto"/>
+            <w:noWrap/>
+            <w:vAlign w:val="bottom"/>
+          </w:tcPr>
+          <w:p>
+            <w:pPr>
+              <w:spacing w:after="0" w:line="240" w:lineRule="auto"/>
+              <w:jc w:val="right"/>
+              <w:rPr>
+                <w:rFonts w:ascii="Calibri" w:eastAsia="Times New Roman" w:hAnsi="Calibri" w:cs="Times New Roman"/>
+                <w:color w:val="000000"/>
+                <w:sz w:val="22"/>
+              </w:rPr>
+            </w:pPr>
+            <w:r>
+              <w:rPr>
+                <w:rFonts w:ascii="Calibri" w:eastAsia="Times New Roman" w:hAnsi="Calibri" w:cs="Times New Roman"/>
+                <w:color w:val="000000"/>
+                <w:sz w:val="22"/>
+              </w:rPr>
+              <w:t>0</w:t>
+            </w:r>
+          </w:p>
+        </w:tc>
+      </w:tr>
+      <w:tr>
+        <w:trPr>
+          <w:trHeight w:val="300"/>
+        </w:trPr>
+        <w:tc>
+          <w:tcPr>
+            <w:tcW w:w="2042" w:type="dxa"/>
+            <w:tcBorders>
+              <w:top w:val="single" w:sz="4" w:space="0" w:color="auto"/>
+              <w:left w:val="single" w:sz="4" w:space="0" w:color="auto"/>
+              <w:bottom w:val="single" w:sz="4" w:space="0" w:color="auto"/>
+              <w:right w:val="single" w:sz="4" w:space="0" w:color="auto"/>
+            </w:tcBorders>
+            <w:shd w:val="clear" w:color="auto" w:fill="auto"/>
+            <w:noWrap/>
+            <w:vAlign w:val="bottom"/>
+          </w:tcPr>
+          <w:p>
+            <w:pPr>
+              <w:spacing w:after="0" w:line="240" w:lineRule="auto"/>
+              <w:jc w:val="right"/>
+              <w:rPr>
+                <w:rFonts w:ascii="Calibri" w:eastAsia="Times New Roman" w:hAnsi="Calibri" w:cs="Times New Roman"/>
+                <w:color w:val="000000"/>
+                <w:sz w:val="22"/>
+              </w:rPr>
+            </w:pPr>
+          </w:p>
+        </w:tc>
+        <w:tc>
+          <w:tcPr>
+            <w:tcW w:w="2702" w:type="dxa"/>
+            <w:tcBorders>
+              <w:top w:val="single" w:sz="4" w:space="0" w:color="auto"/>
+              <w:left w:val="nil"/>
+              <w:bottom w:val="single" w:sz="4" w:space="0" w:color="auto"/>
+              <w:right w:val="single" w:sz="4" w:space="0" w:color="auto"/>
+            </w:tcBorders>
+            <w:shd w:val="clear" w:color="auto" w:fill="auto"/>
+            <w:noWrap/>
+            <w:vAlign w:val="bottom"/>
+          </w:tcPr>
+          <w:p>
+            <w:pPr>
+              <w:spacing w:after="0" w:line="240" w:lineRule="auto"/>
+              <w:jc w:val="right"/>
+              <w:rPr>
+                <w:rFonts w:ascii="Calibri" w:eastAsia="Times New Roman" w:hAnsi="Calibri" w:cs="Times New Roman"/>
+                <w:color w:val="000000"/>
+                <w:sz w:val="22"/>
+              </w:rPr>
+            </w:pPr>
+            <w:r>
+              <w:rPr>
+                <w:rFonts w:ascii="Calibri" w:eastAsia="Times New Roman" w:hAnsi="Calibri" w:cs="Times New Roman"/>
+                <w:color w:val="000000"/>
+                <w:sz w:val="22"/>
+              </w:rPr>
+              <w:t>18</w:t>
+            </w:r>
+          </w:p>
+        </w:tc>
+        <w:tc>
+          <w:tcPr>
+            <w:tcW w:w="1644" w:type="dxa"/>
+            <w:tcBorders>
+              <w:top w:val="single" w:sz="4" w:space="0" w:color="auto"/>
+              <w:left w:val="nil"/>
+              <w:bottom w:val="single" w:sz="4" w:space="0" w:color="auto"/>
+              <w:right w:val="single" w:sz="4" w:space="0" w:color="auto"/>
+            </w:tcBorders>
+            <w:shd w:val="clear" w:color="auto" w:fill="auto"/>
+            <w:noWrap/>
+            <w:vAlign w:val="bottom"/>
+          </w:tcPr>
+          <w:p>
+            <w:pPr>
+              <w:spacing w:after="0" w:line="240" w:lineRule="auto"/>
+              <w:jc w:val="right"/>
+              <w:rPr>
+                <w:rFonts w:ascii="Calibri" w:eastAsia="Times New Roman" w:hAnsi="Calibri" w:cs="Times New Roman"/>
+                <w:color w:val="000000"/>
+                <w:sz w:val="22"/>
+              </w:rPr>
+            </w:pPr>
+            <w:r>
+              <w:rPr>
+                <w:rFonts w:ascii="Calibri" w:eastAsia="Times New Roman" w:hAnsi="Calibri" w:cs="Times New Roman"/>
+                <w:color w:val="000000"/>
+                <w:sz w:val="22"/>
+              </w:rPr>
+              <w:t>1</w:t>
+            </w:r>
+          </w:p>
+        </w:tc>
+        <w:tc>
+          <w:tcPr>
+            <w:tcW w:w="1632" w:type="dxa"/>
+            <w:tcBorders>
+              <w:top w:val="single" w:sz="4" w:space="0" w:color="auto"/>
+              <w:left w:val="nil"/>
+              <w:bottom w:val="single" w:sz="4" w:space="0" w:color="auto"/>
+              <w:right w:val="single" w:sz="4" w:space="0" w:color="auto"/>
+            </w:tcBorders>
+            <w:shd w:val="clear" w:color="auto" w:fill="auto"/>
+            <w:noWrap/>
+            <w:vAlign w:val="bottom"/>
+          </w:tcPr>
+          <w:p>
+            <w:pPr>
+              <w:spacing w:after="0" w:line="240" w:lineRule="auto"/>
+              <w:jc w:val="right"/>
+              <w:rPr>
+                <w:rFonts w:ascii="Calibri" w:eastAsia="Times New Roman" w:hAnsi="Calibri" w:cs="Times New Roman"/>
+                <w:color w:val="000000"/>
+                <w:sz w:val="22"/>
+              </w:rPr>
+            </w:pPr>
+            <w:r>
+              <w:rPr>
+                <w:rFonts w:ascii="Calibri" w:eastAsia="Times New Roman" w:hAnsi="Calibri" w:cs="Times New Roman"/>
+                <w:color w:val="000000"/>
+                <w:sz w:val="22"/>
+              </w:rPr>
+              <w:t>4</w:t>
+            </w:r>
+          </w:p>
+        </w:tc>
+      </w:tr>
+      <w:tr>
+        <w:trPr>
+          <w:trHeight w:val="300"/>
+        </w:trPr>
+        <w:tc>
+          <w:tcPr>
+            <w:tcW w:w="2042" w:type="dxa"/>
+            <w:tcBorders>
+              <w:top w:val="single" w:sz="4" w:space="0" w:color="auto"/>
+              <w:left w:val="single" w:sz="4" w:space="0" w:color="auto"/>
+              <w:bottom w:val="single" w:sz="4" w:space="0" w:color="auto"/>
+              <w:right w:val="single" w:sz="4" w:space="0" w:color="auto"/>
+            </w:tcBorders>
+            <w:shd w:val="clear" w:color="auto" w:fill="auto"/>
+            <w:noWrap/>
+            <w:vAlign w:val="bottom"/>
+          </w:tcPr>
+          <w:p>
+            <w:pPr>
+              <w:spacing w:after="0" w:line="240" w:lineRule="auto"/>
+              <w:jc w:val="right"/>
+              <w:rPr>
+                <w:rFonts w:ascii="Calibri" w:eastAsia="Times New Roman" w:hAnsi="Calibri" w:cs="Times New Roman"/>
+                <w:color w:val="000000"/>
+                <w:sz w:val="22"/>
+              </w:rPr>
+            </w:pPr>
+          </w:p>
+        </w:tc>
+        <w:tc>
+          <w:tcPr>
+            <w:tcW w:w="2702" w:type="dxa"/>
+            <w:tcBorders>
+              <w:top w:val="single" w:sz="4" w:space="0" w:color="auto"/>
+              <w:left w:val="nil"/>
+              <w:bottom w:val="single" w:sz="4" w:space="0" w:color="auto"/>
+              <w:right w:val="single" w:sz="4" w:space="0" w:color="auto"/>
+            </w:tcBorders>
+            <w:shd w:val="clear" w:color="auto" w:fill="auto"/>
+            <w:noWrap/>
+            <w:vAlign w:val="bottom"/>
+          </w:tcPr>
+          <w:p>
+            <w:pPr>
+              <w:spacing w:after="0" w:line="240" w:lineRule="auto"/>
+              <w:jc w:val="right"/>
+              <w:rPr>
+                <w:rFonts w:ascii="Calibri" w:eastAsia="Times New Roman" w:hAnsi="Calibri" w:cs="Times New Roman"/>
+                <w:color w:val="000000"/>
+                <w:sz w:val="22"/>
+              </w:rPr>
+            </w:pPr>
+            <w:r>
+              <w:rPr>
+                <w:rFonts w:ascii="Calibri" w:eastAsia="Times New Roman" w:hAnsi="Calibri" w:cs="Times New Roman"/>
+                <w:color w:val="000000"/>
+                <w:sz w:val="22"/>
+              </w:rPr>
+              <w:t>19</w:t>
+            </w:r>
+          </w:p>
+        </w:tc>
+        <w:tc>
+          <w:tcPr>
+            <w:tcW w:w="1644" w:type="dxa"/>
+            <w:tcBorders>
+              <w:top w:val="single" w:sz="4" w:space="0" w:color="auto"/>
+              <w:left w:val="nil"/>
+              <w:bottom w:val="single" w:sz="4" w:space="0" w:color="auto"/>
+              <w:right w:val="single" w:sz="4" w:space="0" w:color="auto"/>
+            </w:tcBorders>
+            <w:shd w:val="clear" w:color="auto" w:fill="auto"/>
+            <w:noWrap/>
+            <w:vAlign w:val="bottom"/>
+          </w:tcPr>
+          <w:p>
+            <w:pPr>
+              <w:spacing w:after="0" w:line="240" w:lineRule="auto"/>
+              <w:jc w:val="right"/>
+              <w:rPr>
+                <w:rFonts w:ascii="Calibri" w:eastAsia="Times New Roman" w:hAnsi="Calibri" w:cs="Times New Roman"/>
+                <w:color w:val="000000"/>
+                <w:sz w:val="22"/>
+              </w:rPr>
+            </w:pPr>
+            <w:r>
+              <w:rPr>
+                <w:rFonts w:ascii="Calibri" w:eastAsia="Times New Roman" w:hAnsi="Calibri" w:cs="Times New Roman"/>
+                <w:color w:val="000000"/>
+                <w:sz w:val="22"/>
+              </w:rPr>
+              <w:t>1</w:t>
+            </w:r>
+          </w:p>
+        </w:tc>
+        <w:tc>
+          <w:tcPr>
+            <w:tcW w:w="1632" w:type="dxa"/>
+            <w:tcBorders>
+              <w:top w:val="single" w:sz="4" w:space="0" w:color="auto"/>
+              <w:left w:val="nil"/>
+              <w:bottom w:val="single" w:sz="4" w:space="0" w:color="auto"/>
+              <w:right w:val="single" w:sz="4" w:space="0" w:color="auto"/>
+            </w:tcBorders>
+            <w:shd w:val="clear" w:color="auto" w:fill="auto"/>
+            <w:noWrap/>
+            <w:vAlign w:val="bottom"/>
+          </w:tcPr>
+          <w:p>
+            <w:pPr>
+              <w:spacing w:after="0" w:line="240" w:lineRule="auto"/>
+              <w:jc w:val="right"/>
+              <w:rPr>
+                <w:rFonts w:ascii="Calibri" w:eastAsia="Times New Roman" w:hAnsi="Calibri" w:cs="Times New Roman"/>
+                <w:color w:val="000000"/>
+                <w:sz w:val="22"/>
+              </w:rPr>
+            </w:pPr>
+            <w:r>
+              <w:rPr>
+                <w:rFonts w:ascii="Calibri" w:eastAsia="Times New Roman" w:hAnsi="Calibri" w:cs="Times New Roman"/>
+                <w:color w:val="000000"/>
+                <w:sz w:val="22"/>
+              </w:rPr>
+              <w:t>1</w:t>
+            </w:r>
+          </w:p>
+        </w:tc>
+      </w:tr>
+      <w:tr>
+        <w:trPr>
+          <w:trHeight w:val="300"/>
+        </w:trPr>
+        <w:tc>
+          <w:tcPr>
+            <w:tcW w:w="2042" w:type="dxa"/>
+            <w:tcBorders>
+              <w:top w:val="single" w:sz="4" w:space="0" w:color="auto"/>
+              <w:left w:val="single" w:sz="4" w:space="0" w:color="auto"/>
+              <w:bottom w:val="single" w:sz="4" w:space="0" w:color="auto"/>
+              <w:right w:val="single" w:sz="4" w:space="0" w:color="auto"/>
+            </w:tcBorders>
+            <w:shd w:val="clear" w:color="auto" w:fill="auto"/>
+            <w:noWrap/>
+            <w:vAlign w:val="bottom"/>
+          </w:tcPr>
+          <w:p>
+            <w:pPr>
+              <w:spacing w:after="0" w:line="240" w:lineRule="auto"/>
+              <w:jc w:val="right"/>
+              <w:rPr>
+                <w:rFonts w:ascii="Calibri" w:eastAsia="Times New Roman" w:hAnsi="Calibri" w:cs="Times New Roman"/>
+                <w:color w:val="000000"/>
+                <w:sz w:val="22"/>
+              </w:rPr>
+            </w:pPr>
+          </w:p>
+        </w:tc>
+        <w:tc>
+          <w:tcPr>
+            <w:tcW w:w="2702" w:type="dxa"/>
+            <w:tcBorders>
+              <w:top w:val="single" w:sz="4" w:space="0" w:color="auto"/>
+              <w:left w:val="nil"/>
+              <w:bottom w:val="single" w:sz="4" w:space="0" w:color="auto"/>
+              <w:right w:val="single" w:sz="4" w:space="0" w:color="auto"/>
+            </w:tcBorders>
+            <w:shd w:val="clear" w:color="auto" w:fill="auto"/>
+            <w:noWrap/>
+            <w:vAlign w:val="bottom"/>
+          </w:tcPr>
+          <w:p>
+            <w:pPr>
+              <w:spacing w:after="0" w:line="240" w:lineRule="auto"/>
+              <w:jc w:val="right"/>
+              <w:rPr>
+                <w:rFonts w:ascii="Calibri" w:eastAsia="Times New Roman" w:hAnsi="Calibri" w:cs="Times New Roman"/>
+                <w:color w:val="000000"/>
+                <w:sz w:val="22"/>
+              </w:rPr>
+            </w:pPr>
+            <w:r>
+              <w:rPr>
+                <w:rFonts w:ascii="Calibri" w:eastAsia="Times New Roman" w:hAnsi="Calibri" w:cs="Times New Roman"/>
+                <w:color w:val="000000"/>
+                <w:sz w:val="22"/>
+              </w:rPr>
+              <w:t>20</w:t>
+            </w:r>
+          </w:p>
+        </w:tc>
+        <w:tc>
+          <w:tcPr>
+            <w:tcW w:w="1644" w:type="dxa"/>
+            <w:tcBorders>
+              <w:top w:val="single" w:sz="4" w:space="0" w:color="auto"/>
+              <w:left w:val="nil"/>
+              <w:bottom w:val="single" w:sz="4" w:space="0" w:color="auto"/>
+              <w:right w:val="single" w:sz="4" w:space="0" w:color="auto"/>
+            </w:tcBorders>
+            <w:shd w:val="clear" w:color="auto" w:fill="auto"/>
+            <w:noWrap/>
+            <w:vAlign w:val="bottom"/>
+          </w:tcPr>
+          <w:p>
+            <w:pPr>
+              <w:spacing w:after="0" w:line="240" w:lineRule="auto"/>
+              <w:jc w:val="right"/>
+              <w:rPr>
+                <w:rFonts w:ascii="Calibri" w:eastAsia="Times New Roman" w:hAnsi="Calibri" w:cs="Times New Roman"/>
+                <w:color w:val="000000"/>
+                <w:sz w:val="22"/>
+              </w:rPr>
+            </w:pPr>
+            <w:r>
+              <w:rPr>
+                <w:rFonts w:ascii="Calibri" w:eastAsia="Times New Roman" w:hAnsi="Calibri" w:cs="Times New Roman"/>
+                <w:color w:val="000000"/>
+                <w:sz w:val="22"/>
+              </w:rPr>
+              <w:t>1</w:t>
+            </w:r>
+          </w:p>
+        </w:tc>
+        <w:tc>
+          <w:tcPr>
+            <w:tcW w:w="1632" w:type="dxa"/>
+            <w:tcBorders>
+              <w:top w:val="single" w:sz="4" w:space="0" w:color="auto"/>
+              <w:left w:val="nil"/>
+              <w:bottom w:val="single" w:sz="4" w:space="0" w:color="auto"/>
+              <w:right w:val="single" w:sz="4" w:space="0" w:color="auto"/>
+            </w:tcBorders>
+            <w:shd w:val="clear" w:color="auto" w:fill="auto"/>
+            <w:noWrap/>
+            <w:vAlign w:val="bottom"/>
+          </w:tcPr>
+          <w:p>
+            <w:pPr>
+              <w:spacing w:after="0" w:line="240" w:lineRule="auto"/>
+              <w:jc w:val="right"/>
+              <w:rPr>
+                <w:rFonts w:ascii="Calibri" w:eastAsia="Times New Roman" w:hAnsi="Calibri" w:cs="Times New Roman"/>
+                <w:color w:val="000000"/>
+                <w:sz w:val="22"/>
+              </w:rPr>
+            </w:pPr>
+            <w:r>
+              <w:rPr>
+                <w:rFonts w:ascii="Calibri" w:eastAsia="Times New Roman" w:hAnsi="Calibri" w:cs="Times New Roman"/>
+                <w:color w:val="000000"/>
+                <w:sz w:val="22"/>
+              </w:rPr>
+              <w:t>1</w:t>
+            </w:r>
+          </w:p>
+        </w:tc>
+      </w:tr>
+      <w:tr>
+        <w:trPr>
+          <w:trHeight w:val="300"/>
+        </w:trPr>
+        <w:tc>
+          <w:tcPr>
+            <w:tcW w:w="2042" w:type="dxa"/>
+            <w:tcBorders>
+              <w:top w:val="single" w:sz="4" w:space="0" w:color="auto"/>
+              <w:left w:val="single" w:sz="4" w:space="0" w:color="auto"/>
+              <w:bottom w:val="single" w:sz="4" w:space="0" w:color="auto"/>
+              <w:right w:val="single" w:sz="4" w:space="0" w:color="auto"/>
+            </w:tcBorders>
+            <w:shd w:val="clear" w:color="auto" w:fill="auto"/>
+            <w:noWrap/>
+            <w:vAlign w:val="bottom"/>
+          </w:tcPr>
+          <w:p>
+            <w:pPr>
+              <w:spacing w:after="0" w:line="240" w:lineRule="auto"/>
+              <w:jc w:val="right"/>
+              <w:rPr>
+                <w:rFonts w:ascii="Calibri" w:eastAsia="Times New Roman" w:hAnsi="Calibri" w:cs="Times New Roman"/>
+                <w:color w:val="000000"/>
+                <w:sz w:val="22"/>
+              </w:rPr>
+            </w:pPr>
+          </w:p>
+        </w:tc>
+        <w:tc>
+          <w:tcPr>
+            <w:tcW w:w="2702" w:type="dxa"/>
+            <w:tcBorders>
+              <w:top w:val="single" w:sz="4" w:space="0" w:color="auto"/>
+              <w:left w:val="nil"/>
+              <w:bottom w:val="single" w:sz="4" w:space="0" w:color="auto"/>
+              <w:right w:val="single" w:sz="4" w:space="0" w:color="auto"/>
+            </w:tcBorders>
+            <w:shd w:val="clear" w:color="auto" w:fill="auto"/>
+            <w:noWrap/>
+            <w:vAlign w:val="bottom"/>
+          </w:tcPr>
+          <w:p>
+            <w:pPr>
+              <w:spacing w:after="0" w:line="240" w:lineRule="auto"/>
+              <w:jc w:val="right"/>
+              <w:rPr>
+                <w:rFonts w:ascii="Calibri" w:eastAsia="Times New Roman" w:hAnsi="Calibri" w:cs="Times New Roman"/>
+                <w:color w:val="000000"/>
+                <w:sz w:val="22"/>
+              </w:rPr>
+            </w:pPr>
+            <w:r>
+              <w:rPr>
+                <w:rFonts w:ascii="Calibri" w:eastAsia="Times New Roman" w:hAnsi="Calibri" w:cs="Times New Roman"/>
+                <w:color w:val="000000"/>
+                <w:sz w:val="22"/>
+              </w:rPr>
+              <w:t>21</w:t>
+            </w:r>
+          </w:p>
+        </w:tc>
+        <w:tc>
+          <w:tcPr>
+            <w:tcW w:w="1644" w:type="dxa"/>
+            <w:tcBorders>
+              <w:top w:val="single" w:sz="4" w:space="0" w:color="auto"/>
+              <w:left w:val="nil"/>
+              <w:bottom w:val="single" w:sz="4" w:space="0" w:color="auto"/>
+              <w:right w:val="single" w:sz="4" w:space="0" w:color="auto"/>
+            </w:tcBorders>
+            <w:shd w:val="clear" w:color="auto" w:fill="auto"/>
+            <w:noWrap/>
+            <w:vAlign w:val="bottom"/>
+          </w:tcPr>
+          <w:p>
+            <w:pPr>
+              <w:spacing w:after="0" w:line="240" w:lineRule="auto"/>
+              <w:jc w:val="right"/>
+              <w:rPr>
+                <w:rFonts w:ascii="Calibri" w:eastAsia="Times New Roman" w:hAnsi="Calibri" w:cs="Times New Roman"/>
+                <w:color w:val="000000"/>
+                <w:sz w:val="22"/>
+              </w:rPr>
+            </w:pPr>
+            <w:r>
+              <w:rPr>
+                <w:rFonts w:ascii="Calibri" w:eastAsia="Times New Roman" w:hAnsi="Calibri" w:cs="Times New Roman"/>
+                <w:color w:val="000000"/>
+                <w:sz w:val="22"/>
+              </w:rPr>
+              <w:t>1</w:t>
+            </w:r>
+          </w:p>
+        </w:tc>
+        <w:tc>
+          <w:tcPr>
+            <w:tcW w:w="1632" w:type="dxa"/>
+            <w:tcBorders>
+              <w:top w:val="single" w:sz="4" w:space="0" w:color="auto"/>
+              <w:left w:val="nil"/>
+              <w:bottom w:val="single" w:sz="4" w:space="0" w:color="auto"/>
+              <w:right w:val="single" w:sz="4" w:space="0" w:color="auto"/>
+            </w:tcBorders>
+            <w:shd w:val="clear" w:color="auto" w:fill="auto"/>
+            <w:noWrap/>
+            <w:vAlign w:val="bottom"/>
+          </w:tcPr>
+          <w:p>
+            <w:pPr>
+              <w:spacing w:after="0" w:line="240" w:lineRule="auto"/>
+              <w:jc w:val="right"/>
+              <w:rPr>
+                <w:rFonts w:ascii="Calibri" w:eastAsia="Times New Roman" w:hAnsi="Calibri" w:cs="Times New Roman"/>
+                <w:color w:val="000000"/>
+                <w:sz w:val="22"/>
+              </w:rPr>
+            </w:pPr>
           </w:p>
         </w:tc>
       </w:tr>
@@ -4791,6 +6044,8 @@
           <w:b/>
         </w:rPr>
       </w:pPr>
+      <w:bookmarkStart w:id="1" w:name="_GoBack"/>
+      <w:bookmarkEnd w:id="1"/>
     </w:p>
     <w:p>
       <w:pPr>
@@ -6996,7 +8251,6 @@
           <w:szCs w:val="28"/>
         </w:rPr>
       </w:pPr>
-      <w:bookmarkStart w:id="1" w:name="_GoBack"/>
       <w:r>
         <w:rPr>
           <w:noProof/>
@@ -7051,7 +8305,6 @@
           </wp:inline>
         </w:drawing>
       </w:r>
-      <w:bookmarkEnd w:id="1"/>
       <w:r>
         <w:br w:type="page"/>
       </w:r>
@@ -7407,7 +8660,7 @@
               </wp:anchor>
             </w:drawing>
           </mc:Choice>
-          <mc:Fallback xmlns:a="http://schemas.openxmlformats.org/drawingml/2006/main" xmlns:pic="http://schemas.openxmlformats.org/drawingml/2006/picture" xmlns:a14="http://schemas.microsoft.com/office/drawing/2010/main">
+          <mc:Fallback xmlns:a14="http://schemas.microsoft.com/office/drawing/2010/main" xmlns:pic="http://schemas.openxmlformats.org/drawingml/2006/picture" xmlns:a="http://schemas.openxmlformats.org/drawingml/2006/main">
             <w:pict w14:anchorId="53C02727">
               <v:shapetype id="_x0000_t32" coordsize="21600,21600" o:oned="t" filled="f" o:spt="32" path="m,l21600,21600e" w14:anchorId="0C214620">
                 <v:path fillok="f" arrowok="t" o:connecttype="none"/>
@@ -7483,7 +8736,7 @@
               </wp:anchor>
             </w:drawing>
           </mc:Choice>
-          <mc:Fallback xmlns:a="http://schemas.openxmlformats.org/drawingml/2006/main" xmlns:pic="http://schemas.openxmlformats.org/drawingml/2006/picture" xmlns:a14="http://schemas.microsoft.com/office/drawing/2010/main">
+          <mc:Fallback xmlns:a14="http://schemas.microsoft.com/office/drawing/2010/main" xmlns:pic="http://schemas.openxmlformats.org/drawingml/2006/picture" xmlns:a="http://schemas.openxmlformats.org/drawingml/2006/main">
             <w:pict w14:anchorId="11C7875B">
               <v:shape id="Conector recto de flecha 30" style="position:absolute;margin-left:343.4pt;margin-top:355.45pt;width:0;height:99.35pt;z-index:251701248;visibility:visible;mso-wrap-style:square;mso-wrap-distance-left:9pt;mso-wrap-distance-top:0;mso-wrap-distance-right:9pt;mso-wrap-distance-bottom:0;mso-position-horizontal:absolute;mso-position-horizontal-relative:text;mso-position-vertical:absolute;mso-position-vertical-relative:text" o:spid="_x0000_s1026" strokecolor="#bfbfbf [2412]" strokeweight="1pt" type="#_x0000_t32" o:gfxdata="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" w14:anchorId="0C9D1B77">
                 <v:stroke joinstyle="miter" endarrow="block"/>
@@ -7563,7 +8816,7 @@
               </wp:anchor>
             </w:drawing>
           </mc:Choice>
-          <mc:Fallback xmlns:a="http://schemas.openxmlformats.org/drawingml/2006/main" xmlns:pic="http://schemas.openxmlformats.org/drawingml/2006/picture" xmlns:a14="http://schemas.microsoft.com/office/drawing/2010/main">
+          <mc:Fallback xmlns:a14="http://schemas.microsoft.com/office/drawing/2010/main" xmlns:pic="http://schemas.openxmlformats.org/drawingml/2006/picture" xmlns:a="http://schemas.openxmlformats.org/drawingml/2006/main">
             <w:pict w14:anchorId="31062802">
               <v:shapetype id="_x0000_t34" coordsize="21600,21600" o:oned="t" filled="f" o:spt="34" adj="10800" path="m,l@0,0@0,21600,21600,21600e" w14:anchorId="1874D98B">
                 <v:stroke joinstyle="miter"/>
@@ -7646,7 +8899,7 @@
               </wp:anchor>
             </w:drawing>
           </mc:Choice>
-          <mc:Fallback xmlns:a="http://schemas.openxmlformats.org/drawingml/2006/main" xmlns:pic="http://schemas.openxmlformats.org/drawingml/2006/picture" xmlns:a14="http://schemas.microsoft.com/office/drawing/2010/main">
+          <mc:Fallback xmlns:a14="http://schemas.microsoft.com/office/drawing/2010/main" xmlns:pic="http://schemas.openxmlformats.org/drawingml/2006/picture" xmlns:a="http://schemas.openxmlformats.org/drawingml/2006/main">
             <w:pict w14:anchorId="4A77FAB5">
               <v:shape id="Conector recto de flecha 34" style="position:absolute;margin-left:21.5pt;margin-top:0;width:0;height:38.3pt;z-index:251700224;visibility:visible;mso-wrap-style:square;mso-wrap-distance-left:9pt;mso-wrap-distance-top:0;mso-wrap-distance-right:9pt;mso-wrap-distance-bottom:0;mso-position-horizontal:absolute;mso-position-horizontal-relative:margin;mso-position-vertical:center;mso-position-vertical-relative:margin" o:spid="_x0000_s1026" strokecolor="#bfbfbf [2412]" strokeweight="6pt" type="#_x0000_t32" o:gfxdata="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" w14:anchorId="004C9DC1">
                 <v:stroke joinstyle="miter" endarrow="block"/>
@@ -7720,7 +8973,7 @@
               </wp:anchor>
             </w:drawing>
           </mc:Choice>
-          <mc:Fallback xmlns:a="http://schemas.openxmlformats.org/drawingml/2006/main" xmlns:pic="http://schemas.openxmlformats.org/drawingml/2006/picture" xmlns:a14="http://schemas.microsoft.com/office/drawing/2010/main">
+          <mc:Fallback xmlns:a14="http://schemas.microsoft.com/office/drawing/2010/main" xmlns:pic="http://schemas.openxmlformats.org/drawingml/2006/picture" xmlns:a="http://schemas.openxmlformats.org/drawingml/2006/main">
             <w:pict w14:anchorId="7E4F02D0">
               <v:shapetype id="_x0000_t202" coordsize="21600,21600" o:spt="202" path="m,l,21600r21600,l21600,xe" w14:anchorId="5F376544">
                 <v:stroke joinstyle="miter"/>
@@ -7824,7 +9077,7 @@
               </wp:anchor>
             </w:drawing>
           </mc:Choice>
-          <mc:Fallback xmlns:a="http://schemas.openxmlformats.org/drawingml/2006/main" xmlns:pic="http://schemas.openxmlformats.org/drawingml/2006/picture" xmlns:a14="http://schemas.microsoft.com/office/drawing/2010/main">
+          <mc:Fallback xmlns:a14="http://schemas.microsoft.com/office/drawing/2010/main" xmlns:pic="http://schemas.openxmlformats.org/drawingml/2006/picture" xmlns:a="http://schemas.openxmlformats.org/drawingml/2006/main">
             <w:pict w14:anchorId="0FDF9073">
               <v:shape id="Conector angular 23" style="position:absolute;margin-left:367.5pt;margin-top:294.75pt;width:35.55pt;height:123.45pt;flip:x;z-index:251694080;visibility:visible;mso-wrap-style:square;mso-width-percent:0;mso-height-percent:0;mso-wrap-distance-left:9pt;mso-wrap-distance-top:0;mso-wrap-distance-right:9pt;mso-wrap-distance-bottom:0;mso-position-horizontal:absolute;mso-position-horizontal-relative:text;mso-position-vertical:absolute;mso-position-vertical-relative:text;mso-width-percent:0;mso-height-percent:0;mso-width-relative:margin;mso-height-relative:margin" o:spid="_x0000_s1026" strokecolor="#bfbfbf [2412]" type="#_x0000_t34" adj="36351" o:gfxdata="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" w14:anchorId="1756B9E9">
                 <v:stroke endarrow="block"/>
@@ -8292,7 +9545,7 @@
               </wp:anchor>
             </w:drawing>
           </mc:Choice>
-          <mc:Fallback xmlns:a="http://schemas.openxmlformats.org/drawingml/2006/main" xmlns:pic="http://schemas.openxmlformats.org/drawingml/2006/picture" xmlns:a14="http://schemas.microsoft.com/office/drawing/2010/main">
+          <mc:Fallback xmlns:a14="http://schemas.microsoft.com/office/drawing/2010/main" xmlns:pic="http://schemas.openxmlformats.org/drawingml/2006/picture" xmlns:a="http://schemas.openxmlformats.org/drawingml/2006/main">
             <w:pict w14:anchorId="01B45117">
               <v:shape id="Conector angular 4" style="position:absolute;margin-left:153.45pt;margin-top:293.65pt;width:30.75pt;height:192.75pt;flip:x;z-index:251692032;visibility:visible;mso-wrap-style:square;mso-width-percent:0;mso-height-percent:0;mso-wrap-distance-left:9pt;mso-wrap-distance-top:0;mso-wrap-distance-right:9pt;mso-wrap-distance-bottom:0;mso-position-horizontal:absolute;mso-position-horizontal-relative:text;mso-position-vertical:absolute;mso-position-vertical-relative:text;mso-width-percent:0;mso-height-percent:0;mso-width-relative:margin;mso-height-relative:margin" o:spid="_x0000_s1026" strokecolor="#bfbfbf [2412]" strokeweight="1pt" type="#_x0000_t34" adj="37367" o:gfxdata="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" w14:anchorId="6EF4A006">
                 <v:stroke endarrow="block"/>
@@ -8630,7 +9883,7 @@
               </wp:anchor>
             </w:drawing>
           </mc:Choice>
-          <mc:Fallback xmlns:a="http://schemas.openxmlformats.org/drawingml/2006/main" xmlns:pic="http://schemas.openxmlformats.org/drawingml/2006/picture" xmlns:a14="http://schemas.microsoft.com/office/drawing/2010/main">
+          <mc:Fallback xmlns:a14="http://schemas.microsoft.com/office/drawing/2010/main" xmlns:pic="http://schemas.openxmlformats.org/drawingml/2006/picture" xmlns:a="http://schemas.openxmlformats.org/drawingml/2006/main">
             <w:pict w14:anchorId="095D6567">
               <v:shape id="_x0000_s1032" style="position:absolute;margin-left:186.8pt;margin-top:345.35pt;width:115.9pt;height:29.15pt;z-index:251691008;visibility:visible;mso-wrap-style:square;mso-wrap-distance-left:9pt;mso-wrap-distance-top:0;mso-wrap-distance-right:9pt;mso-wrap-distance-bottom:0;mso-position-horizontal:absolute;mso-position-horizontal-relative:text;mso-position-vertical:absolute;mso-position-vertical-relative:page;v-text-anchor:top" filled="f" stroked="f" type="#_x0000_t202" o:gfxdata="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" w14:anchorId="5A87ED7E">
                 <v:textbox style="mso-fit-shape-to-text:t">
@@ -9027,7 +10280,7 @@
               </wp:anchor>
             </w:drawing>
           </mc:Choice>
-          <mc:Fallback xmlns:a="http://schemas.openxmlformats.org/drawingml/2006/main" xmlns:pic="http://schemas.openxmlformats.org/drawingml/2006/picture" xmlns:a14="http://schemas.microsoft.com/office/drawing/2010/main">
+          <mc:Fallback xmlns:a14="http://schemas.microsoft.com/office/drawing/2010/main" xmlns:pic="http://schemas.openxmlformats.org/drawingml/2006/picture" xmlns:a="http://schemas.openxmlformats.org/drawingml/2006/main">
             <w:pict w14:anchorId="57647B1F">
               <v:shape id="Conector recto de flecha 31" style="position:absolute;margin-left:-7.5pt;margin-top:229.1pt;width:0;height:38.3pt;z-index:251672576;visibility:visible;mso-wrap-style:square;mso-wrap-distance-left:9pt;mso-wrap-distance-top:0;mso-wrap-distance-right:9pt;mso-wrap-distance-bottom:0;mso-position-horizontal:absolute;mso-position-horizontal-relative:right-margin-area;mso-position-vertical:absolute;mso-position-vertical-relative:page" o:spid="_x0000_s1026" strokecolor="#bfbfbf [2412]" strokeweight="6pt" type="#_x0000_t32" o:gfxdata="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" w14:anchorId="71B80211">
                 <v:stroke joinstyle="miter" endarrow="block"/>
@@ -9100,7 +10353,7 @@
               </wp:anchor>
             </w:drawing>
           </mc:Choice>
-          <mc:Fallback xmlns:a="http://schemas.openxmlformats.org/drawingml/2006/main" xmlns:pic="http://schemas.openxmlformats.org/drawingml/2006/picture" xmlns:a14="http://schemas.microsoft.com/office/drawing/2010/main">
+          <mc:Fallback xmlns:a14="http://schemas.microsoft.com/office/drawing/2010/main" xmlns:pic="http://schemas.openxmlformats.org/drawingml/2006/picture" xmlns:a="http://schemas.openxmlformats.org/drawingml/2006/main">
             <w:pict w14:anchorId="0523B954">
               <v:shape id="Conector recto de flecha 33" style="position:absolute;margin-left:238.2pt;margin-top:231.35pt;width:0;height:38.3pt;z-index:251674624;visibility:visible;mso-wrap-style:square;mso-wrap-distance-left:9pt;mso-wrap-distance-top:0;mso-wrap-distance-right:9pt;mso-wrap-distance-bottom:0;mso-position-horizontal:absolute;mso-position-horizontal-relative:text;mso-position-vertical:absolute;mso-position-vertical-relative:page" o:spid="_x0000_s1026" strokecolor="#bfbfbf [2412]" strokeweight="6pt" type="#_x0000_t32" o:gfxdata="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" w14:anchorId="2EB0717A">
                 <v:stroke joinstyle="miter" endarrow="block"/>
@@ -9307,7 +10560,7 @@
               </wp:anchor>
             </w:drawing>
           </mc:Choice>
-          <mc:Fallback xmlns:a="http://schemas.openxmlformats.org/drawingml/2006/main" xmlns:pic="http://schemas.openxmlformats.org/drawingml/2006/picture" xmlns:a14="http://schemas.microsoft.com/office/drawing/2010/main">
+          <mc:Fallback xmlns:a14="http://schemas.microsoft.com/office/drawing/2010/main" xmlns:pic="http://schemas.openxmlformats.org/drawingml/2006/picture" xmlns:a="http://schemas.openxmlformats.org/drawingml/2006/main">
             <w:pict w14:anchorId="330ED579">
               <v:shape id="CuadroTexto 15" style="position:absolute;margin-left:-5.55pt;margin-top:339.35pt;width:78.05pt;height:29.15pt;z-index:251682816;visibility:visible;mso-wrap-style:square;mso-wrap-distance-left:9pt;mso-wrap-distance-top:0;mso-wrap-distance-right:9pt;mso-wrap-distance-bottom:0;mso-position-horizontal:absolute;mso-position-horizontal-relative:text;mso-position-vertical:absolute;mso-position-vertical-relative:page;v-text-anchor:top" o:spid="_x0000_s1036" filled="f" stroked="f" type="#_x0000_t202" o:gfxdata="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" w14:anchorId="021E5D06">
                 <v:textbox style="mso-fit-shape-to-text:t">
@@ -9538,7 +10791,7 @@
               </wp:anchor>
             </w:drawing>
           </mc:Choice>
-          <mc:Fallback xmlns:a="http://schemas.openxmlformats.org/drawingml/2006/main" xmlns:pic="http://schemas.openxmlformats.org/drawingml/2006/picture" xmlns:a14="http://schemas.microsoft.com/office/drawing/2010/main">
+          <mc:Fallback xmlns:a14="http://schemas.microsoft.com/office/drawing/2010/main" xmlns:pic="http://schemas.openxmlformats.org/drawingml/2006/picture" xmlns:a="http://schemas.openxmlformats.org/drawingml/2006/main">
             <w:pict w14:anchorId="3611D8DD">
               <v:shape id="Conector recto de flecha 26" style="position:absolute;margin-left:238.95pt;margin-top:115.85pt;width:0;height:46.35pt;flip:x;z-index:251655165;visibility:visible;mso-wrap-style:square;mso-width-percent:0;mso-height-percent:0;mso-wrap-distance-left:9pt;mso-wrap-distance-top:0;mso-wrap-distance-right:9pt;mso-wrap-distance-bottom:0;mso-position-horizontal:absolute;mso-position-horizontal-relative:text;mso-position-vertical:absolute;mso-position-vertical-relative:page;mso-width-percent:0;mso-height-percent:0;mso-width-relative:margin;mso-height-relative:margin" o:spid="_x0000_s1026" strokecolor="#d8d8d8 [2732]" strokeweight="2.25pt" type="#_x0000_t32" o:gfxdata="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" w14:anchorId="45950B65">
                 <v:stroke joinstyle="miter" endarrow="block"/>
@@ -9880,7 +11133,7 @@
               </wp:anchor>
             </w:drawing>
           </mc:Choice>
-          <mc:Fallback xmlns:a="http://schemas.openxmlformats.org/drawingml/2006/main" xmlns:pic="http://schemas.openxmlformats.org/drawingml/2006/picture" xmlns:a14="http://schemas.microsoft.com/office/drawing/2010/main">
+          <mc:Fallback xmlns:a14="http://schemas.microsoft.com/office/drawing/2010/main" xmlns:pic="http://schemas.openxmlformats.org/drawingml/2006/picture" xmlns:a="http://schemas.openxmlformats.org/drawingml/2006/main">
             <w:pict w14:anchorId="2C5B96BA">
               <v:shape id="Conector recto de flecha 23" style="position:absolute;margin-left:23.25pt;margin-top:223.1pt;width:0;height:38.3pt;z-index:251671552;visibility:visible;mso-wrap-style:square;mso-wrap-distance-left:9pt;mso-wrap-distance-top:0;mso-wrap-distance-right:9pt;mso-wrap-distance-bottom:0;mso-position-horizontal:absolute;mso-position-horizontal-relative:margin;mso-position-vertical:absolute;mso-position-vertical-relative:page" o:spid="_x0000_s1026" strokecolor="#bfbfbf [2412]" strokeweight="6pt" type="#_x0000_t32" o:gfxdata="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" w14:anchorId="25D3D004">
                 <v:stroke joinstyle="miter" endarrow="block"/>
@@ -9959,7 +11212,7 @@
               </wp:anchor>
             </w:drawing>
           </mc:Choice>
-          <mc:Fallback xmlns:a="http://schemas.openxmlformats.org/drawingml/2006/main" xmlns:pic="http://schemas.openxmlformats.org/drawingml/2006/picture" xmlns:a14="http://schemas.microsoft.com/office/drawing/2010/main">
+          <mc:Fallback xmlns:a14="http://schemas.microsoft.com/office/drawing/2010/main" xmlns:pic="http://schemas.openxmlformats.org/drawingml/2006/picture" xmlns:a="http://schemas.openxmlformats.org/drawingml/2006/main">
             <w:pict w14:anchorId="064C6961">
               <v:shapetype id="_x0000_t33" coordsize="21600,21600" o:oned="t" filled="f" o:spt="33" path="m,l21600,r,21600e" w14:anchorId="348F4A1F">
                 <v:stroke joinstyle="miter"/>
@@ -10209,7 +11462,7 @@
               </wp:anchor>
             </w:drawing>
           </mc:Choice>
-          <mc:Fallback xmlns:a="http://schemas.openxmlformats.org/drawingml/2006/main" xmlns:pic="http://schemas.openxmlformats.org/drawingml/2006/picture" xmlns:a14="http://schemas.microsoft.com/office/drawing/2010/main">
+          <mc:Fallback xmlns:a14="http://schemas.microsoft.com/office/drawing/2010/main" xmlns:pic="http://schemas.openxmlformats.org/drawingml/2006/picture" xmlns:a="http://schemas.openxmlformats.org/drawingml/2006/main">
             <w:pict w14:anchorId="221C970F">
               <v:roundrect id="Rectángulo redondeado 4" style="position:absolute;margin-left:130.95pt;margin-top:55.95pt;width:202.65pt;height:72.5pt;z-index:251660288;visibility:visible;mso-wrap-style:square;mso-wrap-distance-left:9pt;mso-wrap-distance-top:0;mso-wrap-distance-right:9pt;mso-wrap-distance-bottom:0;mso-position-horizontal:absolute;mso-position-horizontal-relative:text;mso-position-vertical:absolute;mso-position-vertical-relative:page;v-text-anchor:middle" o:spid="_x0000_s1041" fillcolor="white [3212]" strokecolor="#d8d8d8 [2732]" strokeweight="1pt" arcsize="5938f" w14:anchorId="6A9C1E15" o:gfxdata="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">
                 <v:stroke joinstyle="miter"/>
@@ -10304,7 +11557,7 @@
               </wp:anchor>
             </w:drawing>
           </mc:Choice>
-          <mc:Fallback xmlns:a="http://schemas.openxmlformats.org/drawingml/2006/main" xmlns:pic="http://schemas.openxmlformats.org/drawingml/2006/picture" xmlns:a14="http://schemas.microsoft.com/office/drawing/2010/main">
+          <mc:Fallback xmlns:a14="http://schemas.microsoft.com/office/drawing/2010/main" xmlns:pic="http://schemas.openxmlformats.org/drawingml/2006/picture" xmlns:a="http://schemas.openxmlformats.org/drawingml/2006/main">
             <w:pict w14:anchorId="150A0EC0">
               <v:shape id="Conector angular 10" style="position:absolute;margin-left:163.85pt;margin-top:99.35pt;width:215.05pt;height:64.7pt;z-index:251656190;visibility:visible;mso-wrap-style:square;mso-wrap-distance-left:9pt;mso-wrap-distance-top:0;mso-wrap-distance-right:9pt;mso-wrap-distance-bottom:0;mso-position-horizontal:right;mso-position-horizontal-relative:margin;mso-position-vertical:absolute;mso-position-vertical-relative:page" o:spid="_x0000_s1026" strokecolor="#d8d8d8 [2732]" strokeweight="1.5pt" type="#_x0000_t33" o:gfxdata="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" w14:anchorId="1B63DDEF">
                 <v:stroke endarrow="block"/>
@@ -10378,7 +11631,7 @@
               </wp:anchor>
             </w:drawing>
           </mc:Choice>
-          <mc:Fallback xmlns:a="http://schemas.openxmlformats.org/drawingml/2006/main" xmlns:pic="http://schemas.openxmlformats.org/drawingml/2006/picture" xmlns:a14="http://schemas.microsoft.com/office/drawing/2010/main">
+          <mc:Fallback xmlns:a14="http://schemas.microsoft.com/office/drawing/2010/main" xmlns:pic="http://schemas.openxmlformats.org/drawingml/2006/picture" xmlns:a="http://schemas.openxmlformats.org/drawingml/2006/main">
             <w:pict w14:anchorId="716C6388">
               <v:shape id="CuadroTexto 25" style="position:absolute;margin-left:-169.8pt;margin-top:791.4pt;width:136.1pt;height:16.85pt;z-index:251680768;visibility:visible;mso-wrap-style:square;mso-wrap-distance-left:9pt;mso-wrap-distance-top:0;mso-wrap-distance-right:9pt;mso-wrap-distance-bottom:0;mso-position-horizontal:absolute;mso-position-horizontal-relative:text;mso-position-vertical:absolute;mso-position-vertical-relative:page;v-text-anchor:top" o:spid="_x0000_s1042" filled="f" stroked="f" type="#_x0000_t202" o:gfxdata="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" w14:anchorId="272DCA23">
                 <v:textbox style="mso-fit-shape-to-text:t">

</xml_diff>

<commit_message>
actializacion de informe de actividades
</commit_message>
<xml_diff>
--- a/Documentos/Entregable20141.docx
+++ b/Documentos/Entregable20141.docx
@@ -320,6 +320,7 @@
         <w:rPr>
           <w:b/>
         </w:rPr>
+        <w:lastRenderedPageBreak/>
         <w:t>INFORME DE ACTIVIDADES</w:t>
       </w:r>
     </w:p>
@@ -6036,32 +6037,8 @@
           <w:b/>
         </w:rPr>
       </w:pPr>
-    </w:p>
-    <w:p>
-      <w:pPr>
-        <w:jc w:val="left"/>
-        <w:rPr>
-          <w:b/>
-        </w:rPr>
-      </w:pPr>
       <w:bookmarkStart w:id="1" w:name="_GoBack"/>
       <w:bookmarkEnd w:id="1"/>
-    </w:p>
-    <w:p>
-      <w:pPr>
-        <w:jc w:val="left"/>
-        <w:rPr>
-          <w:b/>
-        </w:rPr>
-      </w:pPr>
-    </w:p>
-    <w:p>
-      <w:pPr>
-        <w:jc w:val="left"/>
-        <w:rPr>
-          <w:b/>
-        </w:rPr>
-      </w:pPr>
     </w:p>
     <w:tbl>
       <w:tblPr>
@@ -6080,7 +6057,7 @@
       </w:tblGrid>
       <w:tr>
         <w:trPr>
-          <w:trHeight w:val="300"/>
+          <w:trHeight w:val="298"/>
         </w:trPr>
         <w:tc>
           <w:tcPr>
@@ -6092,7 +6069,6 @@
               <w:bottom w:val="single" w:sz="4" w:space="0" w:color="3F3F3F"/>
               <w:right w:val="single" w:sz="4" w:space="0" w:color="3F3F3F"/>
             </w:tcBorders>
-            <w:shd w:val="clear" w:color="auto" w:fill="auto"/>
             <w:vAlign w:val="bottom"/>
             <w:hideMark/>
           </w:tcPr>
@@ -6123,7 +6099,7 @@
       </w:tr>
       <w:tr>
         <w:trPr>
-          <w:trHeight w:val="300"/>
+          <w:trHeight w:val="298"/>
         </w:trPr>
         <w:tc>
           <w:tcPr>
@@ -6134,7 +6110,6 @@
               <w:bottom w:val="single" w:sz="4" w:space="0" w:color="3F3F3F"/>
               <w:right w:val="single" w:sz="4" w:space="0" w:color="3F3F3F"/>
             </w:tcBorders>
-            <w:shd w:val="clear" w:color="auto" w:fill="auto"/>
             <w:vAlign w:val="bottom"/>
             <w:hideMark/>
           </w:tcPr>
@@ -6172,7 +6147,6 @@
               <w:bottom w:val="single" w:sz="4" w:space="0" w:color="3F3F3F"/>
               <w:right w:val="single" w:sz="4" w:space="0" w:color="3F3F3F"/>
             </w:tcBorders>
-            <w:shd w:val="clear" w:color="auto" w:fill="auto"/>
             <w:vAlign w:val="bottom"/>
             <w:hideMark/>
           </w:tcPr>
@@ -6203,7 +6177,7 @@
       </w:tr>
       <w:tr>
         <w:trPr>
-          <w:trHeight w:val="300"/>
+          <w:trHeight w:val="298"/>
         </w:trPr>
         <w:tc>
           <w:tcPr>
@@ -6214,7 +6188,6 @@
               <w:bottom w:val="single" w:sz="4" w:space="0" w:color="3F3F3F"/>
               <w:right w:val="single" w:sz="4" w:space="0" w:color="3F3F3F"/>
             </w:tcBorders>
-            <w:shd w:val="clear" w:color="auto" w:fill="auto"/>
             <w:vAlign w:val="bottom"/>
             <w:hideMark/>
           </w:tcPr>
@@ -6252,7 +6225,6 @@
               <w:bottom w:val="single" w:sz="4" w:space="0" w:color="3F3F3F"/>
               <w:right w:val="single" w:sz="4" w:space="0" w:color="3F3F3F"/>
             </w:tcBorders>
-            <w:shd w:val="clear" w:color="auto" w:fill="auto"/>
             <w:vAlign w:val="bottom"/>
             <w:hideMark/>
           </w:tcPr>
@@ -6290,7 +6262,6 @@
               <w:bottom w:val="single" w:sz="4" w:space="0" w:color="3F3F3F"/>
               <w:right w:val="single" w:sz="4" w:space="0" w:color="3F3F3F"/>
             </w:tcBorders>
-            <w:shd w:val="clear" w:color="auto" w:fill="auto"/>
             <w:vAlign w:val="bottom"/>
             <w:hideMark/>
           </w:tcPr>
@@ -6321,7 +6292,7 @@
       </w:tr>
       <w:tr>
         <w:trPr>
-          <w:trHeight w:val="300"/>
+          <w:trHeight w:val="298"/>
         </w:trPr>
         <w:tc>
           <w:tcPr>
@@ -6332,7 +6303,6 @@
               <w:bottom w:val="single" w:sz="4" w:space="0" w:color="3F3F3F"/>
               <w:right w:val="single" w:sz="4" w:space="0" w:color="3F3F3F"/>
             </w:tcBorders>
-            <w:shd w:val="clear" w:color="auto" w:fill="auto"/>
             <w:vAlign w:val="bottom"/>
             <w:hideMark/>
           </w:tcPr>
@@ -6370,7 +6340,6 @@
               <w:bottom w:val="single" w:sz="4" w:space="0" w:color="3F3F3F"/>
               <w:right w:val="single" w:sz="4" w:space="0" w:color="3F3F3F"/>
             </w:tcBorders>
-            <w:shd w:val="clear" w:color="auto" w:fill="auto"/>
             <w:vAlign w:val="bottom"/>
             <w:hideMark/>
           </w:tcPr>
@@ -6400,7 +6369,7 @@
         </w:tc>
         <w:tc>
           <w:tcPr>
-            <w:tcW w:w="1346" w:type="dxa"/>
+            <w:tcW w:w="0" w:type="auto"/>
             <w:vMerge/>
             <w:tcBorders>
               <w:top w:val="nil"/>
@@ -6413,7 +6382,7 @@
           </w:tcPr>
           <w:p>
             <w:pPr>
-              <w:spacing w:after="0" w:line="240" w:lineRule="auto"/>
+              <w:spacing w:after="0"/>
               <w:jc w:val="left"/>
               <w:rPr>
                 <w:rFonts w:ascii="Calibri" w:eastAsia="Times New Roman" w:hAnsi="Calibri" w:cs="Times New Roman"/>
@@ -6428,7 +6397,7 @@
       </w:tr>
       <w:tr>
         <w:trPr>
-          <w:trHeight w:val="300"/>
+          <w:trHeight w:val="298"/>
         </w:trPr>
         <w:tc>
           <w:tcPr>
@@ -6440,7 +6409,6 @@
               <w:bottom w:val="single" w:sz="4" w:space="0" w:color="3F3F3F"/>
               <w:right w:val="single" w:sz="4" w:space="0" w:color="3F3F3F"/>
             </w:tcBorders>
-            <w:shd w:val="clear" w:color="auto" w:fill="auto"/>
             <w:noWrap/>
             <w:hideMark/>
           </w:tcPr>
@@ -6478,7 +6446,6 @@
               <w:bottom w:val="single" w:sz="4" w:space="0" w:color="3F3F3F"/>
               <w:right w:val="single" w:sz="4" w:space="0" w:color="3F3F3F"/>
             </w:tcBorders>
-            <w:shd w:val="clear" w:color="auto" w:fill="auto"/>
             <w:noWrap/>
             <w:hideMark/>
           </w:tcPr>
@@ -6516,7 +6483,6 @@
               <w:bottom w:val="single" w:sz="4" w:space="0" w:color="3F3F3F"/>
               <w:right w:val="single" w:sz="4" w:space="0" w:color="3F3F3F"/>
             </w:tcBorders>
-            <w:shd w:val="clear" w:color="auto" w:fill="auto"/>
             <w:hideMark/>
           </w:tcPr>
           <w:p>
@@ -6553,7 +6519,6 @@
               <w:bottom w:val="single" w:sz="4" w:space="0" w:color="3F3F3F"/>
               <w:right w:val="single" w:sz="4" w:space="0" w:color="3F3F3F"/>
             </w:tcBorders>
-            <w:shd w:val="clear" w:color="auto" w:fill="auto"/>
             <w:vAlign w:val="bottom"/>
             <w:hideMark/>
           </w:tcPr>
@@ -6584,11 +6549,11 @@
       </w:tr>
       <w:tr>
         <w:trPr>
-          <w:trHeight w:val="300"/>
+          <w:trHeight w:val="298"/>
         </w:trPr>
         <w:tc>
           <w:tcPr>
-            <w:tcW w:w="2122" w:type="dxa"/>
+            <w:tcW w:w="0" w:type="auto"/>
             <w:vMerge/>
             <w:tcBorders>
               <w:top w:val="nil"/>
@@ -6601,7 +6566,7 @@
           </w:tcPr>
           <w:p>
             <w:pPr>
-              <w:spacing w:after="0" w:line="240" w:lineRule="auto"/>
+              <w:spacing w:after="0"/>
               <w:jc w:val="left"/>
               <w:rPr>
                 <w:rFonts w:ascii="Calibri" w:eastAsia="Times New Roman" w:hAnsi="Calibri" w:cs="Times New Roman"/>
@@ -6615,7 +6580,7 @@
         </w:tc>
         <w:tc>
           <w:tcPr>
-            <w:tcW w:w="2693" w:type="dxa"/>
+            <w:tcW w:w="0" w:type="auto"/>
             <w:vMerge/>
             <w:tcBorders>
               <w:top w:val="nil"/>
@@ -6628,7 +6593,7 @@
           </w:tcPr>
           <w:p>
             <w:pPr>
-              <w:spacing w:after="0" w:line="240" w:lineRule="auto"/>
+              <w:spacing w:after="0"/>
               <w:jc w:val="left"/>
               <w:rPr>
                 <w:rFonts w:ascii="Calibri" w:eastAsia="Times New Roman" w:hAnsi="Calibri" w:cs="Times New Roman"/>
@@ -6642,7 +6607,7 @@
         </w:tc>
         <w:tc>
           <w:tcPr>
-            <w:tcW w:w="1559" w:type="dxa"/>
+            <w:tcW w:w="0" w:type="auto"/>
             <w:vMerge/>
             <w:tcBorders>
               <w:top w:val="nil"/>
@@ -6655,7 +6620,7 @@
           </w:tcPr>
           <w:p>
             <w:pPr>
-              <w:spacing w:after="0" w:line="240" w:lineRule="auto"/>
+              <w:spacing w:after="0"/>
               <w:jc w:val="left"/>
               <w:rPr>
                 <w:rFonts w:ascii="Calibri" w:eastAsia="Times New Roman" w:hAnsi="Calibri" w:cs="Times New Roman"/>
@@ -6669,7 +6634,7 @@
         </w:tc>
         <w:tc>
           <w:tcPr>
-            <w:tcW w:w="1346" w:type="dxa"/>
+            <w:tcW w:w="0" w:type="auto"/>
             <w:vMerge/>
             <w:tcBorders>
               <w:top w:val="nil"/>
@@ -6682,7 +6647,7 @@
           </w:tcPr>
           <w:p>
             <w:pPr>
-              <w:spacing w:after="0" w:line="240" w:lineRule="auto"/>
+              <w:spacing w:after="0"/>
               <w:jc w:val="left"/>
               <w:rPr>
                 <w:rFonts w:ascii="Calibri" w:eastAsia="Times New Roman" w:hAnsi="Calibri" w:cs="Times New Roman"/>
@@ -6697,7 +6662,7 @@
       </w:tr>
       <w:tr>
         <w:trPr>
-          <w:trHeight w:val="300"/>
+          <w:trHeight w:val="298"/>
         </w:trPr>
         <w:tc>
           <w:tcPr>
@@ -6708,7 +6673,6 @@
               <w:bottom w:val="single" w:sz="4" w:space="0" w:color="3F3F3F"/>
               <w:right w:val="single" w:sz="4" w:space="0" w:color="3F3F3F"/>
             </w:tcBorders>
-            <w:shd w:val="clear" w:color="auto" w:fill="auto"/>
             <w:noWrap/>
             <w:vAlign w:val="bottom"/>
             <w:hideMark/>
@@ -6746,7 +6710,6 @@
               <w:bottom w:val="single" w:sz="4" w:space="0" w:color="3F3F3F"/>
               <w:right w:val="single" w:sz="4" w:space="0" w:color="3F3F3F"/>
             </w:tcBorders>
-            <w:shd w:val="clear" w:color="auto" w:fill="auto"/>
             <w:noWrap/>
             <w:vAlign w:val="bottom"/>
             <w:hideMark/>
@@ -6784,7 +6747,6 @@
               <w:bottom w:val="single" w:sz="4" w:space="0" w:color="3F3F3F"/>
               <w:right w:val="single" w:sz="4" w:space="0" w:color="3F3F3F"/>
             </w:tcBorders>
-            <w:shd w:val="clear" w:color="auto" w:fill="auto"/>
             <w:noWrap/>
             <w:vAlign w:val="bottom"/>
             <w:hideMark/>
@@ -6822,39 +6784,38 @@
               <w:bottom w:val="single" w:sz="4" w:space="0" w:color="3F3F3F"/>
               <w:right w:val="single" w:sz="4" w:space="0" w:color="3F3F3F"/>
             </w:tcBorders>
-            <w:shd w:val="clear" w:color="auto" w:fill="auto"/>
-            <w:noWrap/>
-            <w:vAlign w:val="bottom"/>
-            <w:hideMark/>
-          </w:tcPr>
-          <w:p>
-            <w:pPr>
-              <w:spacing w:after="0" w:line="240" w:lineRule="auto"/>
-              <w:jc w:val="right"/>
-              <w:rPr>
-                <w:rFonts w:ascii="Calibri" w:eastAsia="Times New Roman" w:hAnsi="Calibri" w:cs="Times New Roman"/>
-                <w:b/>
-                <w:bCs/>
-                <w:color w:val="3F3F3F"/>
-                <w:sz w:val="22"/>
-              </w:rPr>
-            </w:pPr>
-            <w:r>
-              <w:rPr>
-                <w:rFonts w:ascii="Calibri" w:eastAsia="Times New Roman" w:hAnsi="Calibri" w:cs="Times New Roman"/>
-                <w:b/>
-                <w:bCs/>
-                <w:color w:val="3F3F3F"/>
-                <w:sz w:val="22"/>
-              </w:rPr>
-              <w:t>8</w:t>
+            <w:noWrap/>
+            <w:vAlign w:val="bottom"/>
+            <w:hideMark/>
+          </w:tcPr>
+          <w:p>
+            <w:pPr>
+              <w:spacing w:after="0" w:line="240" w:lineRule="auto"/>
+              <w:jc w:val="right"/>
+              <w:rPr>
+                <w:rFonts w:ascii="Calibri" w:eastAsia="Times New Roman" w:hAnsi="Calibri" w:cs="Times New Roman"/>
+                <w:b/>
+                <w:bCs/>
+                <w:color w:val="3F3F3F"/>
+                <w:sz w:val="22"/>
+              </w:rPr>
+            </w:pPr>
+            <w:r>
+              <w:rPr>
+                <w:rFonts w:ascii="Calibri" w:eastAsia="Times New Roman" w:hAnsi="Calibri" w:cs="Times New Roman"/>
+                <w:b/>
+                <w:bCs/>
+                <w:color w:val="3F3F3F"/>
+                <w:sz w:val="22"/>
+              </w:rPr>
+              <w:t>16</w:t>
             </w:r>
           </w:p>
         </w:tc>
       </w:tr>
       <w:tr>
         <w:trPr>
-          <w:trHeight w:val="300"/>
+          <w:trHeight w:val="298"/>
         </w:trPr>
         <w:tc>
           <w:tcPr>
@@ -6865,7 +6826,6 @@
               <w:bottom w:val="single" w:sz="4" w:space="0" w:color="3F3F3F"/>
               <w:right w:val="single" w:sz="4" w:space="0" w:color="3F3F3F"/>
             </w:tcBorders>
-            <w:shd w:val="clear" w:color="auto" w:fill="auto"/>
             <w:noWrap/>
             <w:vAlign w:val="bottom"/>
             <w:hideMark/>
@@ -6903,7 +6863,6 @@
               <w:bottom w:val="single" w:sz="4" w:space="0" w:color="3F3F3F"/>
               <w:right w:val="single" w:sz="4" w:space="0" w:color="3F3F3F"/>
             </w:tcBorders>
-            <w:shd w:val="clear" w:color="auto" w:fill="auto"/>
             <w:noWrap/>
             <w:vAlign w:val="bottom"/>
             <w:hideMark/>
@@ -6941,7 +6900,6 @@
               <w:bottom w:val="single" w:sz="4" w:space="0" w:color="3F3F3F"/>
               <w:right w:val="single" w:sz="4" w:space="0" w:color="3F3F3F"/>
             </w:tcBorders>
-            <w:shd w:val="clear" w:color="auto" w:fill="auto"/>
             <w:noWrap/>
             <w:vAlign w:val="bottom"/>
             <w:hideMark/>
@@ -6979,7 +6937,6 @@
               <w:bottom w:val="single" w:sz="4" w:space="0" w:color="3F3F3F"/>
               <w:right w:val="single" w:sz="4" w:space="0" w:color="3F3F3F"/>
             </w:tcBorders>
-            <w:shd w:val="clear" w:color="auto" w:fill="auto"/>
             <w:noWrap/>
             <w:vAlign w:val="bottom"/>
             <w:hideMark/>
@@ -7011,7 +6968,7 @@
       </w:tr>
       <w:tr>
         <w:trPr>
-          <w:trHeight w:val="300"/>
+          <w:trHeight w:val="298"/>
         </w:trPr>
         <w:tc>
           <w:tcPr>
@@ -7022,7 +6979,6 @@
               <w:bottom w:val="single" w:sz="4" w:space="0" w:color="3F3F3F"/>
               <w:right w:val="single" w:sz="4" w:space="0" w:color="3F3F3F"/>
             </w:tcBorders>
-            <w:shd w:val="clear" w:color="auto" w:fill="auto"/>
             <w:noWrap/>
             <w:vAlign w:val="bottom"/>
             <w:hideMark/>
@@ -7060,7 +7016,6 @@
               <w:bottom w:val="single" w:sz="4" w:space="0" w:color="3F3F3F"/>
               <w:right w:val="single" w:sz="4" w:space="0" w:color="3F3F3F"/>
             </w:tcBorders>
-            <w:shd w:val="clear" w:color="auto" w:fill="auto"/>
             <w:noWrap/>
             <w:vAlign w:val="bottom"/>
             <w:hideMark/>
@@ -7098,7 +7053,6 @@
               <w:bottom w:val="single" w:sz="4" w:space="0" w:color="3F3F3F"/>
               <w:right w:val="single" w:sz="4" w:space="0" w:color="3F3F3F"/>
             </w:tcBorders>
-            <w:shd w:val="clear" w:color="auto" w:fill="auto"/>
             <w:noWrap/>
             <w:vAlign w:val="bottom"/>
             <w:hideMark/>
@@ -7136,7 +7090,6 @@
               <w:bottom w:val="single" w:sz="4" w:space="0" w:color="3F3F3F"/>
               <w:right w:val="single" w:sz="4" w:space="0" w:color="3F3F3F"/>
             </w:tcBorders>
-            <w:shd w:val="clear" w:color="auto" w:fill="auto"/>
             <w:noWrap/>
             <w:vAlign w:val="bottom"/>
             <w:hideMark/>
@@ -7168,7 +7121,7 @@
       </w:tr>
       <w:tr>
         <w:trPr>
-          <w:trHeight w:val="300"/>
+          <w:trHeight w:val="298"/>
         </w:trPr>
         <w:tc>
           <w:tcPr>
@@ -7179,7 +7132,6 @@
               <w:bottom w:val="single" w:sz="4" w:space="0" w:color="3F3F3F"/>
               <w:right w:val="single" w:sz="4" w:space="0" w:color="3F3F3F"/>
             </w:tcBorders>
-            <w:shd w:val="clear" w:color="auto" w:fill="auto"/>
             <w:noWrap/>
             <w:vAlign w:val="bottom"/>
             <w:hideMark/>
@@ -7217,7 +7169,6 @@
               <w:bottom w:val="single" w:sz="4" w:space="0" w:color="3F3F3F"/>
               <w:right w:val="single" w:sz="4" w:space="0" w:color="3F3F3F"/>
             </w:tcBorders>
-            <w:shd w:val="clear" w:color="auto" w:fill="auto"/>
             <w:noWrap/>
             <w:vAlign w:val="bottom"/>
             <w:hideMark/>
@@ -7255,7 +7206,6 @@
               <w:bottom w:val="single" w:sz="4" w:space="0" w:color="3F3F3F"/>
               <w:right w:val="single" w:sz="4" w:space="0" w:color="3F3F3F"/>
             </w:tcBorders>
-            <w:shd w:val="clear" w:color="auto" w:fill="auto"/>
             <w:noWrap/>
             <w:vAlign w:val="bottom"/>
             <w:hideMark/>
@@ -7293,7 +7243,6 @@
               <w:bottom w:val="single" w:sz="4" w:space="0" w:color="3F3F3F"/>
               <w:right w:val="single" w:sz="4" w:space="0" w:color="3F3F3F"/>
             </w:tcBorders>
-            <w:shd w:val="clear" w:color="auto" w:fill="auto"/>
             <w:noWrap/>
             <w:vAlign w:val="bottom"/>
             <w:hideMark/>
@@ -7325,7 +7274,7 @@
       </w:tr>
       <w:tr>
         <w:trPr>
-          <w:trHeight w:val="300"/>
+          <w:trHeight w:val="298"/>
         </w:trPr>
         <w:tc>
           <w:tcPr>
@@ -7336,7 +7285,6 @@
               <w:bottom w:val="single" w:sz="4" w:space="0" w:color="3F3F3F"/>
               <w:right w:val="single" w:sz="4" w:space="0" w:color="3F3F3F"/>
             </w:tcBorders>
-            <w:shd w:val="clear" w:color="auto" w:fill="auto"/>
             <w:noWrap/>
             <w:vAlign w:val="bottom"/>
             <w:hideMark/>
@@ -7374,7 +7322,6 @@
               <w:bottom w:val="single" w:sz="4" w:space="0" w:color="3F3F3F"/>
               <w:right w:val="single" w:sz="4" w:space="0" w:color="3F3F3F"/>
             </w:tcBorders>
-            <w:shd w:val="clear" w:color="auto" w:fill="auto"/>
             <w:noWrap/>
             <w:vAlign w:val="bottom"/>
             <w:hideMark/>
@@ -7412,7 +7359,6 @@
               <w:bottom w:val="single" w:sz="4" w:space="0" w:color="3F3F3F"/>
               <w:right w:val="single" w:sz="4" w:space="0" w:color="3F3F3F"/>
             </w:tcBorders>
-            <w:shd w:val="clear" w:color="auto" w:fill="auto"/>
             <w:noWrap/>
             <w:vAlign w:val="bottom"/>
             <w:hideMark/>
@@ -7450,7 +7396,6 @@
               <w:bottom w:val="single" w:sz="4" w:space="0" w:color="3F3F3F"/>
               <w:right w:val="single" w:sz="4" w:space="0" w:color="3F3F3F"/>
             </w:tcBorders>
-            <w:shd w:val="clear" w:color="auto" w:fill="auto"/>
             <w:noWrap/>
             <w:vAlign w:val="bottom"/>
             <w:hideMark/>
@@ -7482,7 +7427,7 @@
       </w:tr>
       <w:tr>
         <w:trPr>
-          <w:trHeight w:val="300"/>
+          <w:trHeight w:val="298"/>
         </w:trPr>
         <w:tc>
           <w:tcPr>
@@ -7493,7 +7438,6 @@
               <w:bottom w:val="single" w:sz="4" w:space="0" w:color="3F3F3F"/>
               <w:right w:val="single" w:sz="4" w:space="0" w:color="3F3F3F"/>
             </w:tcBorders>
-            <w:shd w:val="clear" w:color="auto" w:fill="auto"/>
             <w:noWrap/>
             <w:vAlign w:val="bottom"/>
             <w:hideMark/>
@@ -7531,7 +7475,6 @@
               <w:bottom w:val="single" w:sz="4" w:space="0" w:color="3F3F3F"/>
               <w:right w:val="single" w:sz="4" w:space="0" w:color="3F3F3F"/>
             </w:tcBorders>
-            <w:shd w:val="clear" w:color="auto" w:fill="auto"/>
             <w:noWrap/>
             <w:vAlign w:val="bottom"/>
             <w:hideMark/>
@@ -7569,7 +7512,6 @@
               <w:bottom w:val="single" w:sz="4" w:space="0" w:color="3F3F3F"/>
               <w:right w:val="single" w:sz="4" w:space="0" w:color="3F3F3F"/>
             </w:tcBorders>
-            <w:shd w:val="clear" w:color="auto" w:fill="auto"/>
             <w:noWrap/>
             <w:vAlign w:val="bottom"/>
             <w:hideMark/>
@@ -7607,7 +7549,6 @@
               <w:bottom w:val="single" w:sz="4" w:space="0" w:color="3F3F3F"/>
               <w:right w:val="single" w:sz="4" w:space="0" w:color="3F3F3F"/>
             </w:tcBorders>
-            <w:shd w:val="clear" w:color="auto" w:fill="auto"/>
             <w:noWrap/>
             <w:vAlign w:val="bottom"/>
             <w:hideMark/>
@@ -7639,7 +7580,7 @@
       </w:tr>
       <w:tr>
         <w:trPr>
-          <w:trHeight w:val="300"/>
+          <w:trHeight w:val="298"/>
         </w:trPr>
         <w:tc>
           <w:tcPr>
@@ -7650,7 +7591,6 @@
               <w:bottom w:val="single" w:sz="4" w:space="0" w:color="3F3F3F"/>
               <w:right w:val="single" w:sz="4" w:space="0" w:color="3F3F3F"/>
             </w:tcBorders>
-            <w:shd w:val="clear" w:color="auto" w:fill="auto"/>
             <w:noWrap/>
             <w:vAlign w:val="bottom"/>
             <w:hideMark/>
@@ -7688,7 +7628,6 @@
               <w:bottom w:val="single" w:sz="4" w:space="0" w:color="3F3F3F"/>
               <w:right w:val="single" w:sz="4" w:space="0" w:color="3F3F3F"/>
             </w:tcBorders>
-            <w:shd w:val="clear" w:color="auto" w:fill="auto"/>
             <w:noWrap/>
             <w:vAlign w:val="bottom"/>
             <w:hideMark/>
@@ -7726,7 +7665,6 @@
               <w:bottom w:val="single" w:sz="4" w:space="0" w:color="3F3F3F"/>
               <w:right w:val="single" w:sz="4" w:space="0" w:color="3F3F3F"/>
             </w:tcBorders>
-            <w:shd w:val="clear" w:color="auto" w:fill="auto"/>
             <w:noWrap/>
             <w:vAlign w:val="bottom"/>
             <w:hideMark/>
@@ -7764,7 +7702,6 @@
               <w:bottom w:val="single" w:sz="4" w:space="0" w:color="3F3F3F"/>
               <w:right w:val="single" w:sz="4" w:space="0" w:color="3F3F3F"/>
             </w:tcBorders>
-            <w:shd w:val="clear" w:color="auto" w:fill="auto"/>
             <w:noWrap/>
             <w:vAlign w:val="bottom"/>
             <w:hideMark/>
@@ -7796,7 +7733,7 @@
       </w:tr>
       <w:tr>
         <w:trPr>
-          <w:trHeight w:val="300"/>
+          <w:trHeight w:val="298"/>
         </w:trPr>
         <w:tc>
           <w:tcPr>
@@ -7807,7 +7744,6 @@
               <w:bottom w:val="single" w:sz="4" w:space="0" w:color="3F3F3F"/>
               <w:right w:val="single" w:sz="4" w:space="0" w:color="3F3F3F"/>
             </w:tcBorders>
-            <w:shd w:val="clear" w:color="auto" w:fill="auto"/>
             <w:noWrap/>
             <w:vAlign w:val="bottom"/>
             <w:hideMark/>
@@ -7845,7 +7781,6 @@
               <w:bottom w:val="single" w:sz="4" w:space="0" w:color="3F3F3F"/>
               <w:right w:val="single" w:sz="4" w:space="0" w:color="3F3F3F"/>
             </w:tcBorders>
-            <w:shd w:val="clear" w:color="auto" w:fill="auto"/>
             <w:noWrap/>
             <w:vAlign w:val="bottom"/>
             <w:hideMark/>
@@ -7883,7 +7818,6 @@
               <w:bottom w:val="single" w:sz="4" w:space="0" w:color="3F3F3F"/>
               <w:right w:val="single" w:sz="4" w:space="0" w:color="3F3F3F"/>
             </w:tcBorders>
-            <w:shd w:val="clear" w:color="auto" w:fill="auto"/>
             <w:noWrap/>
             <w:vAlign w:val="bottom"/>
             <w:hideMark/>
@@ -7921,7 +7855,6 @@
               <w:bottom w:val="single" w:sz="4" w:space="0" w:color="3F3F3F"/>
               <w:right w:val="single" w:sz="4" w:space="0" w:color="3F3F3F"/>
             </w:tcBorders>
-            <w:shd w:val="clear" w:color="auto" w:fill="auto"/>
             <w:noWrap/>
             <w:vAlign w:val="bottom"/>
             <w:hideMark/>
@@ -7953,7 +7886,7 @@
       </w:tr>
       <w:tr>
         <w:trPr>
-          <w:trHeight w:val="300"/>
+          <w:trHeight w:val="298"/>
         </w:trPr>
         <w:tc>
           <w:tcPr>
@@ -7964,10 +7897,8 @@
               <w:bottom w:val="single" w:sz="4" w:space="0" w:color="3F3F3F"/>
               <w:right w:val="single" w:sz="4" w:space="0" w:color="3F3F3F"/>
             </w:tcBorders>
-            <w:shd w:val="clear" w:color="auto" w:fill="auto"/>
-            <w:noWrap/>
-            <w:vAlign w:val="bottom"/>
-            <w:hideMark/>
+            <w:noWrap/>
+            <w:vAlign w:val="bottom"/>
           </w:tcPr>
           <w:p>
             <w:pPr>
@@ -7981,16 +7912,6 @@
                 <w:sz w:val="22"/>
               </w:rPr>
             </w:pPr>
-            <w:r>
-              <w:rPr>
-                <w:rFonts w:ascii="Calibri" w:eastAsia="Times New Roman" w:hAnsi="Calibri" w:cs="Times New Roman"/>
-                <w:b/>
-                <w:bCs/>
-                <w:color w:val="3F3F3F"/>
-                <w:sz w:val="22"/>
-              </w:rPr>
-              <w:t> </w:t>
-            </w:r>
           </w:p>
         </w:tc>
         <w:tc>
@@ -8002,25 +7923,26 @@
               <w:bottom w:val="single" w:sz="4" w:space="0" w:color="3F3F3F"/>
               <w:right w:val="single" w:sz="4" w:space="0" w:color="3F3F3F"/>
             </w:tcBorders>
-            <w:shd w:val="clear" w:color="auto" w:fill="auto"/>
-            <w:noWrap/>
-            <w:vAlign w:val="bottom"/>
-            <w:hideMark/>
-          </w:tcPr>
-          <w:p>
-            <w:pPr>
-              <w:spacing w:after="0" w:line="240" w:lineRule="auto"/>
-              <w:jc w:val="left"/>
-              <w:rPr>
-                <w:rFonts w:ascii="Calibri" w:eastAsia="Times New Roman" w:hAnsi="Calibri" w:cs="Times New Roman"/>
-                <w:bCs/>
-                <w:color w:val="3F3F3F"/>
-                <w:sz w:val="22"/>
-              </w:rPr>
-            </w:pPr>
-            <w:r>
-              <w:rPr>
-                <w:rFonts w:ascii="Calibri" w:eastAsia="Times New Roman" w:hAnsi="Calibri" w:cs="Times New Roman"/>
+            <w:noWrap/>
+            <w:vAlign w:val="bottom"/>
+            <w:hideMark/>
+          </w:tcPr>
+          <w:p>
+            <w:pPr>
+              <w:spacing w:after="0" w:line="240" w:lineRule="auto"/>
+              <w:jc w:val="right"/>
+              <w:rPr>
+                <w:rFonts w:ascii="Calibri" w:eastAsia="Times New Roman" w:hAnsi="Calibri" w:cs="Times New Roman"/>
+                <w:b/>
+                <w:bCs/>
+                <w:color w:val="3F3F3F"/>
+                <w:sz w:val="22"/>
+              </w:rPr>
+            </w:pPr>
+            <w:r>
+              <w:rPr>
+                <w:rFonts w:ascii="Calibri" w:eastAsia="Times New Roman" w:hAnsi="Calibri" w:cs="Times New Roman"/>
+                <w:b/>
                 <w:bCs/>
                 <w:color w:val="3F3F3F"/>
                 <w:sz w:val="22"/>
@@ -8038,7 +7960,6 @@
               <w:bottom w:val="single" w:sz="4" w:space="0" w:color="3F3F3F"/>
               <w:right w:val="single" w:sz="4" w:space="0" w:color="3F3F3F"/>
             </w:tcBorders>
-            <w:shd w:val="clear" w:color="auto" w:fill="auto"/>
             <w:noWrap/>
             <w:vAlign w:val="bottom"/>
             <w:hideMark/>
@@ -8076,7 +7997,858 @@
               <w:bottom w:val="single" w:sz="4" w:space="0" w:color="3F3F3F"/>
               <w:right w:val="single" w:sz="4" w:space="0" w:color="3F3F3F"/>
             </w:tcBorders>
-            <w:shd w:val="clear" w:color="auto" w:fill="auto"/>
+            <w:noWrap/>
+            <w:vAlign w:val="bottom"/>
+            <w:hideMark/>
+          </w:tcPr>
+          <w:p>
+            <w:pPr>
+              <w:spacing w:after="0" w:line="240" w:lineRule="auto"/>
+              <w:jc w:val="right"/>
+              <w:rPr>
+                <w:rFonts w:ascii="Calibri" w:eastAsia="Times New Roman" w:hAnsi="Calibri" w:cs="Times New Roman"/>
+                <w:b/>
+                <w:bCs/>
+                <w:color w:val="3F3F3F"/>
+                <w:sz w:val="22"/>
+              </w:rPr>
+            </w:pPr>
+            <w:r>
+              <w:rPr>
+                <w:rFonts w:ascii="Calibri" w:eastAsia="Times New Roman" w:hAnsi="Calibri" w:cs="Times New Roman"/>
+                <w:b/>
+                <w:bCs/>
+                <w:color w:val="3F3F3F"/>
+                <w:sz w:val="22"/>
+              </w:rPr>
+              <w:t>1</w:t>
+            </w:r>
+          </w:p>
+        </w:tc>
+      </w:tr>
+      <w:tr>
+        <w:trPr>
+          <w:trHeight w:val="298"/>
+        </w:trPr>
+        <w:tc>
+          <w:tcPr>
+            <w:tcW w:w="2122" w:type="dxa"/>
+            <w:tcBorders>
+              <w:top w:val="nil"/>
+              <w:left w:val="single" w:sz="4" w:space="0" w:color="3F3F3F"/>
+              <w:bottom w:val="single" w:sz="4" w:space="0" w:color="3F3F3F"/>
+              <w:right w:val="single" w:sz="4" w:space="0" w:color="3F3F3F"/>
+            </w:tcBorders>
+            <w:noWrap/>
+            <w:vAlign w:val="bottom"/>
+          </w:tcPr>
+          <w:p>
+            <w:pPr>
+              <w:spacing w:after="0" w:line="240" w:lineRule="auto"/>
+              <w:jc w:val="left"/>
+              <w:rPr>
+                <w:rFonts w:ascii="Calibri" w:eastAsia="Times New Roman" w:hAnsi="Calibri" w:cs="Times New Roman"/>
+                <w:b/>
+                <w:bCs/>
+                <w:color w:val="3F3F3F"/>
+                <w:sz w:val="22"/>
+              </w:rPr>
+            </w:pPr>
+          </w:p>
+        </w:tc>
+        <w:tc>
+          <w:tcPr>
+            <w:tcW w:w="2693" w:type="dxa"/>
+            <w:tcBorders>
+              <w:top w:val="nil"/>
+              <w:left w:val="nil"/>
+              <w:bottom w:val="single" w:sz="4" w:space="0" w:color="3F3F3F"/>
+              <w:right w:val="single" w:sz="4" w:space="0" w:color="3F3F3F"/>
+            </w:tcBorders>
+            <w:noWrap/>
+            <w:vAlign w:val="bottom"/>
+            <w:hideMark/>
+          </w:tcPr>
+          <w:p>
+            <w:pPr>
+              <w:spacing w:after="0" w:line="240" w:lineRule="auto"/>
+              <w:jc w:val="right"/>
+              <w:rPr>
+                <w:rFonts w:ascii="Calibri" w:eastAsia="Times New Roman" w:hAnsi="Calibri" w:cs="Times New Roman"/>
+                <w:b/>
+                <w:bCs/>
+                <w:color w:val="3F3F3F"/>
+                <w:sz w:val="22"/>
+              </w:rPr>
+            </w:pPr>
+            <w:r>
+              <w:rPr>
+                <w:rFonts w:ascii="Calibri" w:eastAsia="Times New Roman" w:hAnsi="Calibri" w:cs="Times New Roman"/>
+                <w:b/>
+                <w:bCs/>
+                <w:color w:val="3F3F3F"/>
+                <w:sz w:val="22"/>
+              </w:rPr>
+              <w:t>15</w:t>
+            </w:r>
+          </w:p>
+        </w:tc>
+        <w:tc>
+          <w:tcPr>
+            <w:tcW w:w="1559" w:type="dxa"/>
+            <w:tcBorders>
+              <w:top w:val="nil"/>
+              <w:left w:val="nil"/>
+              <w:bottom w:val="single" w:sz="4" w:space="0" w:color="3F3F3F"/>
+              <w:right w:val="single" w:sz="4" w:space="0" w:color="3F3F3F"/>
+            </w:tcBorders>
+            <w:noWrap/>
+            <w:vAlign w:val="bottom"/>
+            <w:hideMark/>
+          </w:tcPr>
+          <w:p>
+            <w:pPr>
+              <w:spacing w:after="0" w:line="240" w:lineRule="auto"/>
+              <w:jc w:val="right"/>
+              <w:rPr>
+                <w:rFonts w:ascii="Calibri" w:eastAsia="Times New Roman" w:hAnsi="Calibri" w:cs="Times New Roman"/>
+                <w:b/>
+                <w:bCs/>
+                <w:color w:val="3F3F3F"/>
+                <w:sz w:val="22"/>
+              </w:rPr>
+            </w:pPr>
+            <w:r>
+              <w:rPr>
+                <w:rFonts w:ascii="Calibri" w:eastAsia="Times New Roman" w:hAnsi="Calibri" w:cs="Times New Roman"/>
+                <w:b/>
+                <w:bCs/>
+                <w:color w:val="3F3F3F"/>
+                <w:sz w:val="22"/>
+              </w:rPr>
+              <w:t>8</w:t>
+            </w:r>
+          </w:p>
+        </w:tc>
+        <w:tc>
+          <w:tcPr>
+            <w:tcW w:w="1346" w:type="dxa"/>
+            <w:tcBorders>
+              <w:top w:val="nil"/>
+              <w:left w:val="nil"/>
+              <w:bottom w:val="single" w:sz="4" w:space="0" w:color="3F3F3F"/>
+              <w:right w:val="single" w:sz="4" w:space="0" w:color="3F3F3F"/>
+            </w:tcBorders>
+            <w:noWrap/>
+            <w:vAlign w:val="bottom"/>
+            <w:hideMark/>
+          </w:tcPr>
+          <w:p>
+            <w:pPr>
+              <w:spacing w:after="0" w:line="240" w:lineRule="auto"/>
+              <w:jc w:val="right"/>
+              <w:rPr>
+                <w:rFonts w:ascii="Calibri" w:eastAsia="Times New Roman" w:hAnsi="Calibri" w:cs="Times New Roman"/>
+                <w:b/>
+                <w:bCs/>
+                <w:color w:val="3F3F3F"/>
+                <w:sz w:val="22"/>
+              </w:rPr>
+            </w:pPr>
+            <w:r>
+              <w:rPr>
+                <w:rFonts w:ascii="Calibri" w:eastAsia="Times New Roman" w:hAnsi="Calibri" w:cs="Times New Roman"/>
+                <w:b/>
+                <w:bCs/>
+                <w:color w:val="3F3F3F"/>
+                <w:sz w:val="22"/>
+              </w:rPr>
+              <w:t>4</w:t>
+            </w:r>
+          </w:p>
+        </w:tc>
+      </w:tr>
+      <w:tr>
+        <w:trPr>
+          <w:trHeight w:val="298"/>
+        </w:trPr>
+        <w:tc>
+          <w:tcPr>
+            <w:tcW w:w="2122" w:type="dxa"/>
+            <w:tcBorders>
+              <w:top w:val="nil"/>
+              <w:left w:val="single" w:sz="4" w:space="0" w:color="3F3F3F"/>
+              <w:bottom w:val="single" w:sz="4" w:space="0" w:color="3F3F3F"/>
+              <w:right w:val="single" w:sz="4" w:space="0" w:color="3F3F3F"/>
+            </w:tcBorders>
+            <w:noWrap/>
+            <w:vAlign w:val="bottom"/>
+          </w:tcPr>
+          <w:p>
+            <w:pPr>
+              <w:spacing w:after="0" w:line="240" w:lineRule="auto"/>
+              <w:jc w:val="left"/>
+              <w:rPr>
+                <w:rFonts w:ascii="Calibri" w:eastAsia="Times New Roman" w:hAnsi="Calibri" w:cs="Times New Roman"/>
+                <w:b/>
+                <w:bCs/>
+                <w:color w:val="3F3F3F"/>
+                <w:sz w:val="22"/>
+              </w:rPr>
+            </w:pPr>
+          </w:p>
+        </w:tc>
+        <w:tc>
+          <w:tcPr>
+            <w:tcW w:w="2693" w:type="dxa"/>
+            <w:tcBorders>
+              <w:top w:val="nil"/>
+              <w:left w:val="nil"/>
+              <w:bottom w:val="single" w:sz="4" w:space="0" w:color="3F3F3F"/>
+              <w:right w:val="single" w:sz="4" w:space="0" w:color="3F3F3F"/>
+            </w:tcBorders>
+            <w:noWrap/>
+            <w:vAlign w:val="bottom"/>
+            <w:hideMark/>
+          </w:tcPr>
+          <w:p>
+            <w:pPr>
+              <w:spacing w:after="0" w:line="240" w:lineRule="auto"/>
+              <w:jc w:val="right"/>
+              <w:rPr>
+                <w:rFonts w:ascii="Calibri" w:eastAsia="Times New Roman" w:hAnsi="Calibri" w:cs="Times New Roman"/>
+                <w:b/>
+                <w:bCs/>
+                <w:color w:val="3F3F3F"/>
+                <w:sz w:val="22"/>
+              </w:rPr>
+            </w:pPr>
+            <w:r>
+              <w:rPr>
+                <w:rFonts w:ascii="Calibri" w:eastAsia="Times New Roman" w:hAnsi="Calibri" w:cs="Times New Roman"/>
+                <w:b/>
+                <w:bCs/>
+                <w:color w:val="3F3F3F"/>
+                <w:sz w:val="22"/>
+              </w:rPr>
+              <w:t>16</w:t>
+            </w:r>
+          </w:p>
+        </w:tc>
+        <w:tc>
+          <w:tcPr>
+            <w:tcW w:w="1559" w:type="dxa"/>
+            <w:tcBorders>
+              <w:top w:val="nil"/>
+              <w:left w:val="nil"/>
+              <w:bottom w:val="single" w:sz="4" w:space="0" w:color="3F3F3F"/>
+              <w:right w:val="single" w:sz="4" w:space="0" w:color="3F3F3F"/>
+            </w:tcBorders>
+            <w:noWrap/>
+            <w:vAlign w:val="bottom"/>
+            <w:hideMark/>
+          </w:tcPr>
+          <w:p>
+            <w:pPr>
+              <w:spacing w:after="0" w:line="240" w:lineRule="auto"/>
+              <w:jc w:val="right"/>
+              <w:rPr>
+                <w:rFonts w:ascii="Calibri" w:eastAsia="Times New Roman" w:hAnsi="Calibri" w:cs="Times New Roman"/>
+                <w:b/>
+                <w:bCs/>
+                <w:color w:val="3F3F3F"/>
+                <w:sz w:val="22"/>
+              </w:rPr>
+            </w:pPr>
+            <w:r>
+              <w:rPr>
+                <w:rFonts w:ascii="Calibri" w:eastAsia="Times New Roman" w:hAnsi="Calibri" w:cs="Times New Roman"/>
+                <w:b/>
+                <w:bCs/>
+                <w:color w:val="3F3F3F"/>
+                <w:sz w:val="22"/>
+              </w:rPr>
+              <w:t>8</w:t>
+            </w:r>
+          </w:p>
+        </w:tc>
+        <w:tc>
+          <w:tcPr>
+            <w:tcW w:w="1346" w:type="dxa"/>
+            <w:tcBorders>
+              <w:top w:val="nil"/>
+              <w:left w:val="nil"/>
+              <w:bottom w:val="single" w:sz="4" w:space="0" w:color="3F3F3F"/>
+              <w:right w:val="single" w:sz="4" w:space="0" w:color="3F3F3F"/>
+            </w:tcBorders>
+            <w:noWrap/>
+            <w:vAlign w:val="bottom"/>
+            <w:hideMark/>
+          </w:tcPr>
+          <w:p>
+            <w:pPr>
+              <w:spacing w:after="0" w:line="240" w:lineRule="auto"/>
+              <w:jc w:val="right"/>
+              <w:rPr>
+                <w:rFonts w:ascii="Calibri" w:eastAsia="Times New Roman" w:hAnsi="Calibri" w:cs="Times New Roman"/>
+                <w:b/>
+                <w:bCs/>
+                <w:color w:val="3F3F3F"/>
+                <w:sz w:val="22"/>
+              </w:rPr>
+            </w:pPr>
+            <w:r>
+              <w:rPr>
+                <w:rFonts w:ascii="Calibri" w:eastAsia="Times New Roman" w:hAnsi="Calibri" w:cs="Times New Roman"/>
+                <w:b/>
+                <w:bCs/>
+                <w:color w:val="3F3F3F"/>
+                <w:sz w:val="22"/>
+              </w:rPr>
+              <w:t>4</w:t>
+            </w:r>
+          </w:p>
+        </w:tc>
+      </w:tr>
+      <w:tr>
+        <w:trPr>
+          <w:trHeight w:val="298"/>
+        </w:trPr>
+        <w:tc>
+          <w:tcPr>
+            <w:tcW w:w="2122" w:type="dxa"/>
+            <w:tcBorders>
+              <w:top w:val="nil"/>
+              <w:left w:val="single" w:sz="4" w:space="0" w:color="3F3F3F"/>
+              <w:bottom w:val="single" w:sz="4" w:space="0" w:color="3F3F3F"/>
+              <w:right w:val="single" w:sz="4" w:space="0" w:color="3F3F3F"/>
+            </w:tcBorders>
+            <w:noWrap/>
+            <w:vAlign w:val="bottom"/>
+          </w:tcPr>
+          <w:p>
+            <w:pPr>
+              <w:spacing w:after="0" w:line="240" w:lineRule="auto"/>
+              <w:jc w:val="left"/>
+              <w:rPr>
+                <w:rFonts w:ascii="Calibri" w:eastAsia="Times New Roman" w:hAnsi="Calibri" w:cs="Times New Roman"/>
+                <w:b/>
+                <w:bCs/>
+                <w:color w:val="3F3F3F"/>
+                <w:sz w:val="22"/>
+              </w:rPr>
+            </w:pPr>
+          </w:p>
+        </w:tc>
+        <w:tc>
+          <w:tcPr>
+            <w:tcW w:w="2693" w:type="dxa"/>
+            <w:tcBorders>
+              <w:top w:val="nil"/>
+              <w:left w:val="nil"/>
+              <w:bottom w:val="single" w:sz="4" w:space="0" w:color="3F3F3F"/>
+              <w:right w:val="single" w:sz="4" w:space="0" w:color="3F3F3F"/>
+            </w:tcBorders>
+            <w:noWrap/>
+            <w:vAlign w:val="bottom"/>
+            <w:hideMark/>
+          </w:tcPr>
+          <w:p>
+            <w:pPr>
+              <w:spacing w:after="0" w:line="240" w:lineRule="auto"/>
+              <w:jc w:val="right"/>
+              <w:rPr>
+                <w:rFonts w:ascii="Calibri" w:eastAsia="Times New Roman" w:hAnsi="Calibri" w:cs="Times New Roman"/>
+                <w:b/>
+                <w:bCs/>
+                <w:color w:val="3F3F3F"/>
+                <w:sz w:val="22"/>
+              </w:rPr>
+            </w:pPr>
+            <w:r>
+              <w:rPr>
+                <w:rFonts w:ascii="Calibri" w:eastAsia="Times New Roman" w:hAnsi="Calibri" w:cs="Times New Roman"/>
+                <w:b/>
+                <w:bCs/>
+                <w:color w:val="3F3F3F"/>
+                <w:sz w:val="22"/>
+              </w:rPr>
+              <w:t>17</w:t>
+            </w:r>
+          </w:p>
+        </w:tc>
+        <w:tc>
+          <w:tcPr>
+            <w:tcW w:w="1559" w:type="dxa"/>
+            <w:tcBorders>
+              <w:top w:val="nil"/>
+              <w:left w:val="nil"/>
+              <w:bottom w:val="single" w:sz="4" w:space="0" w:color="3F3F3F"/>
+              <w:right w:val="single" w:sz="4" w:space="0" w:color="3F3F3F"/>
+            </w:tcBorders>
+            <w:noWrap/>
+            <w:vAlign w:val="bottom"/>
+            <w:hideMark/>
+          </w:tcPr>
+          <w:p>
+            <w:pPr>
+              <w:spacing w:after="0" w:line="240" w:lineRule="auto"/>
+              <w:jc w:val="right"/>
+              <w:rPr>
+                <w:rFonts w:ascii="Calibri" w:eastAsia="Times New Roman" w:hAnsi="Calibri" w:cs="Times New Roman"/>
+                <w:b/>
+                <w:bCs/>
+                <w:color w:val="3F3F3F"/>
+                <w:sz w:val="22"/>
+              </w:rPr>
+            </w:pPr>
+            <w:r>
+              <w:rPr>
+                <w:rFonts w:ascii="Calibri" w:eastAsia="Times New Roman" w:hAnsi="Calibri" w:cs="Times New Roman"/>
+                <w:b/>
+                <w:bCs/>
+                <w:color w:val="3F3F3F"/>
+                <w:sz w:val="22"/>
+              </w:rPr>
+              <w:t>2</w:t>
+            </w:r>
+          </w:p>
+        </w:tc>
+        <w:tc>
+          <w:tcPr>
+            <w:tcW w:w="1346" w:type="dxa"/>
+            <w:tcBorders>
+              <w:top w:val="nil"/>
+              <w:left w:val="nil"/>
+              <w:bottom w:val="single" w:sz="4" w:space="0" w:color="3F3F3F"/>
+              <w:right w:val="single" w:sz="4" w:space="0" w:color="3F3F3F"/>
+            </w:tcBorders>
+            <w:noWrap/>
+            <w:vAlign w:val="bottom"/>
+            <w:hideMark/>
+          </w:tcPr>
+          <w:p>
+            <w:pPr>
+              <w:spacing w:after="0" w:line="240" w:lineRule="auto"/>
+              <w:jc w:val="right"/>
+              <w:rPr>
+                <w:rFonts w:ascii="Calibri" w:eastAsia="Times New Roman" w:hAnsi="Calibri" w:cs="Times New Roman"/>
+                <w:b/>
+                <w:bCs/>
+                <w:color w:val="3F3F3F"/>
+                <w:sz w:val="22"/>
+              </w:rPr>
+            </w:pPr>
+            <w:r>
+              <w:rPr>
+                <w:rFonts w:ascii="Calibri" w:eastAsia="Times New Roman" w:hAnsi="Calibri" w:cs="Times New Roman"/>
+                <w:b/>
+                <w:bCs/>
+                <w:color w:val="3F3F3F"/>
+                <w:sz w:val="22"/>
+              </w:rPr>
+              <w:t>1</w:t>
+            </w:r>
+          </w:p>
+        </w:tc>
+      </w:tr>
+      <w:tr>
+        <w:trPr>
+          <w:trHeight w:val="298"/>
+        </w:trPr>
+        <w:tc>
+          <w:tcPr>
+            <w:tcW w:w="2122" w:type="dxa"/>
+            <w:tcBorders>
+              <w:top w:val="nil"/>
+              <w:left w:val="single" w:sz="4" w:space="0" w:color="3F3F3F"/>
+              <w:bottom w:val="single" w:sz="4" w:space="0" w:color="3F3F3F"/>
+              <w:right w:val="single" w:sz="4" w:space="0" w:color="3F3F3F"/>
+            </w:tcBorders>
+            <w:noWrap/>
+            <w:vAlign w:val="bottom"/>
+          </w:tcPr>
+          <w:p>
+            <w:pPr>
+              <w:spacing w:after="0" w:line="240" w:lineRule="auto"/>
+              <w:jc w:val="left"/>
+              <w:rPr>
+                <w:rFonts w:ascii="Calibri" w:eastAsia="Times New Roman" w:hAnsi="Calibri" w:cs="Times New Roman"/>
+                <w:b/>
+                <w:bCs/>
+                <w:color w:val="3F3F3F"/>
+                <w:sz w:val="22"/>
+              </w:rPr>
+            </w:pPr>
+          </w:p>
+        </w:tc>
+        <w:tc>
+          <w:tcPr>
+            <w:tcW w:w="2693" w:type="dxa"/>
+            <w:tcBorders>
+              <w:top w:val="nil"/>
+              <w:left w:val="nil"/>
+              <w:bottom w:val="single" w:sz="4" w:space="0" w:color="3F3F3F"/>
+              <w:right w:val="single" w:sz="4" w:space="0" w:color="3F3F3F"/>
+            </w:tcBorders>
+            <w:noWrap/>
+            <w:vAlign w:val="bottom"/>
+            <w:hideMark/>
+          </w:tcPr>
+          <w:p>
+            <w:pPr>
+              <w:spacing w:after="0" w:line="240" w:lineRule="auto"/>
+              <w:jc w:val="right"/>
+              <w:rPr>
+                <w:rFonts w:ascii="Calibri" w:eastAsia="Times New Roman" w:hAnsi="Calibri" w:cs="Times New Roman"/>
+                <w:b/>
+                <w:bCs/>
+                <w:color w:val="3F3F3F"/>
+                <w:sz w:val="22"/>
+              </w:rPr>
+            </w:pPr>
+            <w:r>
+              <w:rPr>
+                <w:rFonts w:ascii="Calibri" w:eastAsia="Times New Roman" w:hAnsi="Calibri" w:cs="Times New Roman"/>
+                <w:b/>
+                <w:bCs/>
+                <w:color w:val="3F3F3F"/>
+                <w:sz w:val="22"/>
+              </w:rPr>
+              <w:t>18</w:t>
+            </w:r>
+          </w:p>
+        </w:tc>
+        <w:tc>
+          <w:tcPr>
+            <w:tcW w:w="1559" w:type="dxa"/>
+            <w:tcBorders>
+              <w:top w:val="nil"/>
+              <w:left w:val="nil"/>
+              <w:bottom w:val="single" w:sz="4" w:space="0" w:color="3F3F3F"/>
+              <w:right w:val="single" w:sz="4" w:space="0" w:color="3F3F3F"/>
+            </w:tcBorders>
+            <w:noWrap/>
+            <w:vAlign w:val="bottom"/>
+            <w:hideMark/>
+          </w:tcPr>
+          <w:p>
+            <w:pPr>
+              <w:spacing w:after="0" w:line="240" w:lineRule="auto"/>
+              <w:jc w:val="right"/>
+              <w:rPr>
+                <w:rFonts w:ascii="Calibri" w:eastAsia="Times New Roman" w:hAnsi="Calibri" w:cs="Times New Roman"/>
+                <w:b/>
+                <w:bCs/>
+                <w:color w:val="3F3F3F"/>
+                <w:sz w:val="22"/>
+              </w:rPr>
+            </w:pPr>
+            <w:r>
+              <w:rPr>
+                <w:rFonts w:ascii="Calibri" w:eastAsia="Times New Roman" w:hAnsi="Calibri" w:cs="Times New Roman"/>
+                <w:b/>
+                <w:bCs/>
+                <w:color w:val="3F3F3F"/>
+                <w:sz w:val="22"/>
+              </w:rPr>
+              <w:t>2</w:t>
+            </w:r>
+          </w:p>
+        </w:tc>
+        <w:tc>
+          <w:tcPr>
+            <w:tcW w:w="1346" w:type="dxa"/>
+            <w:tcBorders>
+              <w:top w:val="nil"/>
+              <w:left w:val="nil"/>
+              <w:bottom w:val="single" w:sz="4" w:space="0" w:color="3F3F3F"/>
+              <w:right w:val="single" w:sz="4" w:space="0" w:color="3F3F3F"/>
+            </w:tcBorders>
+            <w:noWrap/>
+            <w:vAlign w:val="bottom"/>
+            <w:hideMark/>
+          </w:tcPr>
+          <w:p>
+            <w:pPr>
+              <w:spacing w:after="0" w:line="240" w:lineRule="auto"/>
+              <w:jc w:val="right"/>
+              <w:rPr>
+                <w:rFonts w:ascii="Calibri" w:eastAsia="Times New Roman" w:hAnsi="Calibri" w:cs="Times New Roman"/>
+                <w:b/>
+                <w:bCs/>
+                <w:color w:val="3F3F3F"/>
+                <w:sz w:val="22"/>
+              </w:rPr>
+            </w:pPr>
+            <w:r>
+              <w:rPr>
+                <w:rFonts w:ascii="Calibri" w:eastAsia="Times New Roman" w:hAnsi="Calibri" w:cs="Times New Roman"/>
+                <w:b/>
+                <w:bCs/>
+                <w:color w:val="3F3F3F"/>
+                <w:sz w:val="22"/>
+              </w:rPr>
+              <w:t>1</w:t>
+            </w:r>
+          </w:p>
+        </w:tc>
+      </w:tr>
+      <w:tr>
+        <w:trPr>
+          <w:trHeight w:val="298"/>
+        </w:trPr>
+        <w:tc>
+          <w:tcPr>
+            <w:tcW w:w="2122" w:type="dxa"/>
+            <w:tcBorders>
+              <w:top w:val="nil"/>
+              <w:left w:val="single" w:sz="4" w:space="0" w:color="3F3F3F"/>
+              <w:bottom w:val="single" w:sz="4" w:space="0" w:color="3F3F3F"/>
+              <w:right w:val="single" w:sz="4" w:space="0" w:color="3F3F3F"/>
+            </w:tcBorders>
+            <w:noWrap/>
+            <w:vAlign w:val="bottom"/>
+          </w:tcPr>
+          <w:p>
+            <w:pPr>
+              <w:spacing w:after="0" w:line="240" w:lineRule="auto"/>
+              <w:jc w:val="left"/>
+              <w:rPr>
+                <w:rFonts w:ascii="Calibri" w:eastAsia="Times New Roman" w:hAnsi="Calibri" w:cs="Times New Roman"/>
+                <w:b/>
+                <w:bCs/>
+                <w:color w:val="3F3F3F"/>
+                <w:sz w:val="22"/>
+              </w:rPr>
+            </w:pPr>
+          </w:p>
+        </w:tc>
+        <w:tc>
+          <w:tcPr>
+            <w:tcW w:w="2693" w:type="dxa"/>
+            <w:tcBorders>
+              <w:top w:val="nil"/>
+              <w:left w:val="nil"/>
+              <w:bottom w:val="single" w:sz="4" w:space="0" w:color="3F3F3F"/>
+              <w:right w:val="single" w:sz="4" w:space="0" w:color="3F3F3F"/>
+            </w:tcBorders>
+            <w:noWrap/>
+            <w:vAlign w:val="bottom"/>
+            <w:hideMark/>
+          </w:tcPr>
+          <w:p>
+            <w:pPr>
+              <w:spacing w:after="0" w:line="240" w:lineRule="auto"/>
+              <w:jc w:val="right"/>
+              <w:rPr>
+                <w:rFonts w:ascii="Calibri" w:eastAsia="Times New Roman" w:hAnsi="Calibri" w:cs="Times New Roman"/>
+                <w:b/>
+                <w:bCs/>
+                <w:color w:val="3F3F3F"/>
+                <w:sz w:val="22"/>
+              </w:rPr>
+            </w:pPr>
+            <w:r>
+              <w:rPr>
+                <w:rFonts w:ascii="Calibri" w:eastAsia="Times New Roman" w:hAnsi="Calibri" w:cs="Times New Roman"/>
+                <w:b/>
+                <w:bCs/>
+                <w:color w:val="3F3F3F"/>
+                <w:sz w:val="22"/>
+              </w:rPr>
+              <w:t>19</w:t>
+            </w:r>
+          </w:p>
+        </w:tc>
+        <w:tc>
+          <w:tcPr>
+            <w:tcW w:w="1559" w:type="dxa"/>
+            <w:tcBorders>
+              <w:top w:val="nil"/>
+              <w:left w:val="nil"/>
+              <w:bottom w:val="single" w:sz="4" w:space="0" w:color="3F3F3F"/>
+              <w:right w:val="single" w:sz="4" w:space="0" w:color="3F3F3F"/>
+            </w:tcBorders>
+            <w:noWrap/>
+            <w:vAlign w:val="bottom"/>
+            <w:hideMark/>
+          </w:tcPr>
+          <w:p>
+            <w:pPr>
+              <w:spacing w:after="0" w:line="240" w:lineRule="auto"/>
+              <w:jc w:val="right"/>
+              <w:rPr>
+                <w:rFonts w:ascii="Calibri" w:eastAsia="Times New Roman" w:hAnsi="Calibri" w:cs="Times New Roman"/>
+                <w:b/>
+                <w:bCs/>
+                <w:color w:val="3F3F3F"/>
+                <w:sz w:val="22"/>
+              </w:rPr>
+            </w:pPr>
+            <w:r>
+              <w:rPr>
+                <w:rFonts w:ascii="Calibri" w:eastAsia="Times New Roman" w:hAnsi="Calibri" w:cs="Times New Roman"/>
+                <w:b/>
+                <w:bCs/>
+                <w:color w:val="3F3F3F"/>
+                <w:sz w:val="22"/>
+              </w:rPr>
+              <w:t>1</w:t>
+            </w:r>
+          </w:p>
+        </w:tc>
+        <w:tc>
+          <w:tcPr>
+            <w:tcW w:w="1346" w:type="dxa"/>
+            <w:tcBorders>
+              <w:top w:val="nil"/>
+              <w:left w:val="nil"/>
+              <w:bottom w:val="single" w:sz="4" w:space="0" w:color="3F3F3F"/>
+              <w:right w:val="single" w:sz="4" w:space="0" w:color="3F3F3F"/>
+            </w:tcBorders>
+            <w:noWrap/>
+            <w:vAlign w:val="bottom"/>
+            <w:hideMark/>
+          </w:tcPr>
+          <w:p>
+            <w:pPr>
+              <w:spacing w:after="0" w:line="240" w:lineRule="auto"/>
+              <w:jc w:val="right"/>
+              <w:rPr>
+                <w:rFonts w:ascii="Calibri" w:eastAsia="Times New Roman" w:hAnsi="Calibri" w:cs="Times New Roman"/>
+                <w:b/>
+                <w:bCs/>
+                <w:color w:val="3F3F3F"/>
+                <w:sz w:val="22"/>
+              </w:rPr>
+            </w:pPr>
+            <w:r>
+              <w:rPr>
+                <w:rFonts w:ascii="Calibri" w:eastAsia="Times New Roman" w:hAnsi="Calibri" w:cs="Times New Roman"/>
+                <w:b/>
+                <w:bCs/>
+                <w:color w:val="3F3F3F"/>
+                <w:sz w:val="22"/>
+              </w:rPr>
+              <w:t>1</w:t>
+            </w:r>
+          </w:p>
+        </w:tc>
+      </w:tr>
+      <w:tr>
+        <w:trPr>
+          <w:trHeight w:val="298"/>
+        </w:trPr>
+        <w:tc>
+          <w:tcPr>
+            <w:tcW w:w="2122" w:type="dxa"/>
+            <w:tcBorders>
+              <w:top w:val="nil"/>
+              <w:left w:val="single" w:sz="4" w:space="0" w:color="3F3F3F"/>
+              <w:bottom w:val="single" w:sz="4" w:space="0" w:color="3F3F3F"/>
+              <w:right w:val="single" w:sz="4" w:space="0" w:color="3F3F3F"/>
+            </w:tcBorders>
+            <w:noWrap/>
+            <w:vAlign w:val="bottom"/>
+          </w:tcPr>
+          <w:p>
+            <w:pPr>
+              <w:spacing w:after="0" w:line="240" w:lineRule="auto"/>
+              <w:jc w:val="left"/>
+              <w:rPr>
+                <w:rFonts w:ascii="Calibri" w:eastAsia="Times New Roman" w:hAnsi="Calibri" w:cs="Times New Roman"/>
+                <w:b/>
+                <w:bCs/>
+                <w:color w:val="3F3F3F"/>
+                <w:sz w:val="22"/>
+              </w:rPr>
+            </w:pPr>
+          </w:p>
+        </w:tc>
+        <w:tc>
+          <w:tcPr>
+            <w:tcW w:w="2693" w:type="dxa"/>
+            <w:tcBorders>
+              <w:top w:val="nil"/>
+              <w:left w:val="nil"/>
+              <w:bottom w:val="single" w:sz="4" w:space="0" w:color="3F3F3F"/>
+              <w:right w:val="single" w:sz="4" w:space="0" w:color="3F3F3F"/>
+            </w:tcBorders>
+            <w:noWrap/>
+            <w:vAlign w:val="bottom"/>
+            <w:hideMark/>
+          </w:tcPr>
+          <w:p>
+            <w:pPr>
+              <w:spacing w:after="0" w:line="240" w:lineRule="auto"/>
+              <w:jc w:val="right"/>
+              <w:rPr>
+                <w:rFonts w:ascii="Calibri" w:eastAsia="Times New Roman" w:hAnsi="Calibri" w:cs="Times New Roman"/>
+                <w:b/>
+                <w:bCs/>
+                <w:color w:val="3F3F3F"/>
+                <w:sz w:val="22"/>
+              </w:rPr>
+            </w:pPr>
+            <w:r>
+              <w:rPr>
+                <w:rFonts w:ascii="Calibri" w:eastAsia="Times New Roman" w:hAnsi="Calibri" w:cs="Times New Roman"/>
+                <w:b/>
+                <w:bCs/>
+                <w:color w:val="3F3F3F"/>
+                <w:sz w:val="22"/>
+              </w:rPr>
+              <w:t>20</w:t>
+            </w:r>
+          </w:p>
+        </w:tc>
+        <w:tc>
+          <w:tcPr>
+            <w:tcW w:w="1559" w:type="dxa"/>
+            <w:tcBorders>
+              <w:top w:val="nil"/>
+              <w:left w:val="nil"/>
+              <w:bottom w:val="single" w:sz="4" w:space="0" w:color="3F3F3F"/>
+              <w:right w:val="single" w:sz="4" w:space="0" w:color="3F3F3F"/>
+            </w:tcBorders>
+            <w:noWrap/>
+            <w:vAlign w:val="bottom"/>
+            <w:hideMark/>
+          </w:tcPr>
+          <w:p>
+            <w:pPr>
+              <w:spacing w:after="0" w:line="240" w:lineRule="auto"/>
+              <w:jc w:val="right"/>
+              <w:rPr>
+                <w:rFonts w:ascii="Calibri" w:eastAsia="Times New Roman" w:hAnsi="Calibri" w:cs="Times New Roman"/>
+                <w:b/>
+                <w:bCs/>
+                <w:color w:val="3F3F3F"/>
+                <w:sz w:val="22"/>
+              </w:rPr>
+            </w:pPr>
+            <w:r>
+              <w:rPr>
+                <w:rFonts w:ascii="Calibri" w:eastAsia="Times New Roman" w:hAnsi="Calibri" w:cs="Times New Roman"/>
+                <w:b/>
+                <w:bCs/>
+                <w:color w:val="3F3F3F"/>
+                <w:sz w:val="22"/>
+              </w:rPr>
+              <w:t>1</w:t>
+            </w:r>
+          </w:p>
+        </w:tc>
+        <w:tc>
+          <w:tcPr>
+            <w:tcW w:w="1346" w:type="dxa"/>
+            <w:tcBorders>
+              <w:top w:val="nil"/>
+              <w:left w:val="nil"/>
+              <w:bottom w:val="single" w:sz="4" w:space="0" w:color="3F3F3F"/>
+              <w:right w:val="single" w:sz="4" w:space="0" w:color="3F3F3F"/>
+            </w:tcBorders>
             <w:noWrap/>
             <w:vAlign w:val="bottom"/>
             <w:hideMark/>
@@ -8109,7 +8881,39 @@
     </w:tbl>
     <w:p>
       <w:pPr>
-        <w:jc w:val="left"/>
+        <w:jc w:val="center"/>
+        <w:rPr>
+          <w:b/>
+        </w:rPr>
+      </w:pPr>
+    </w:p>
+    <w:p>
+      <w:pPr>
+        <w:jc w:val="center"/>
+        <w:rPr>
+          <w:b/>
+        </w:rPr>
+      </w:pPr>
+    </w:p>
+    <w:p>
+      <w:pPr>
+        <w:jc w:val="center"/>
+        <w:rPr>
+          <w:b/>
+        </w:rPr>
+      </w:pPr>
+    </w:p>
+    <w:p>
+      <w:pPr>
+        <w:jc w:val="center"/>
+        <w:rPr>
+          <w:b/>
+        </w:rPr>
+      </w:pPr>
+    </w:p>
+    <w:p>
+      <w:pPr>
+        <w:jc w:val="center"/>
         <w:rPr>
           <w:b/>
         </w:rPr>
@@ -8142,6 +8946,7 @@
         <w:rPr>
           <w:b/>
         </w:rPr>
+        <w:lastRenderedPageBreak/>
         <w:t>ROLES</w:t>
       </w:r>
     </w:p>
@@ -8184,7 +8989,7 @@
             <v:path o:extrusionok="f" gradientshapeok="t" o:connecttype="rect"/>
             <o:lock v:ext="edit" aspectratio="t"/>
           </v:shapetype>
-          <v:shape id="_x0000_i1025" type="#_x0000_t75" style="width:441.2pt;height:190.05pt">
+          <v:shape id="_x0000_i1025" type="#_x0000_t75" style="width:441.45pt;height:190.1pt">
             <v:imagedata r:id="rId6" o:title="1497473_1407209449545749_1361576078_n"/>
           </v:shape>
         </w:pict>
@@ -8256,6 +9061,7 @@
           <w:noProof/>
           <w:lang w:eastAsia="es-CO"/>
         </w:rPr>
+        <w:lastRenderedPageBreak/>
         <w:drawing>
           <wp:inline distT="0" distB="0" distL="0" distR="0" wp14:anchorId="14F6AC21" wp14:editId="07777777">
             <wp:extent cx="5612130" cy="4866151"/>
@@ -8315,6 +9121,7 @@
           <w:noProof/>
           <w:lang w:eastAsia="es-CO"/>
         </w:rPr>
+        <w:lastRenderedPageBreak/>
         <w:drawing>
           <wp:inline distT="0" distB="0" distL="0" distR="0" wp14:anchorId="4A5427A7" wp14:editId="1981FE19">
             <wp:extent cx="5612130" cy="5132080"/>
@@ -8377,6 +9184,7 @@
           <w:noProof/>
           <w:lang w:eastAsia="es-CO"/>
         </w:rPr>
+        <w:lastRenderedPageBreak/>
         <w:drawing>
           <wp:inline distT="0" distB="0" distL="0" distR="0" wp14:anchorId="2AFDC30D" wp14:editId="64308583">
             <wp:extent cx="5612130" cy="5132080"/>
@@ -8431,6 +9239,7 @@
           <w:noProof/>
           <w:lang w:eastAsia="es-CO"/>
         </w:rPr>
+        <w:lastRenderedPageBreak/>
         <w:drawing>
           <wp:inline distT="0" distB="0" distL="0" distR="0" wp14:anchorId="347EF0D8" wp14:editId="04EA6AC9">
             <wp:extent cx="5612130" cy="5132080"/>
@@ -8493,6 +9302,7 @@
           <w:noProof/>
           <w:lang w:eastAsia="es-CO"/>
         </w:rPr>
+        <w:lastRenderedPageBreak/>
         <w:drawing>
           <wp:inline distT="0" distB="0" distL="0" distR="0" wp14:anchorId="300F4C1B" wp14:editId="55E76C4B">
             <wp:extent cx="5612130" cy="5235575"/>
@@ -8602,6 +9412,7 @@
           <w:noProof/>
           <w:lang w:eastAsia="es-CO"/>
         </w:rPr>
+        <w:lastRenderedPageBreak/>
         <mc:AlternateContent>
           <mc:Choice Requires="wps">
             <w:drawing>
@@ -11692,6 +12503,7 @@
           <w:noProof/>
           <w:lang w:eastAsia="es-CO"/>
         </w:rPr>
+        <w:lastRenderedPageBreak/>
         <w:drawing>
           <wp:inline distT="0" distB="0" distL="0" distR="0" wp14:anchorId="3BA8E708" wp14:editId="59B3DFEB">
             <wp:extent cx="5612130" cy="4012565"/>
@@ -11820,6 +12632,7 @@
           <w:noProof/>
           <w:lang w:eastAsia="es-CO"/>
         </w:rPr>
+        <w:lastRenderedPageBreak/>
         <w:drawing>
           <wp:anchor distT="0" distB="0" distL="114300" distR="114300" simplePos="0" relativeHeight="251705344" behindDoc="0" locked="0" layoutInCell="1" allowOverlap="1" wp14:anchorId="6190CE4D" wp14:editId="0B475DB5">
             <wp:simplePos x="0" y="0"/>
@@ -11893,6 +12706,7 @@
           <w:noProof/>
           <w:lang w:eastAsia="es-CO"/>
         </w:rPr>
+        <w:lastRenderedPageBreak/>
         <w:drawing>
           <wp:anchor distT="0" distB="0" distL="114300" distR="114300" simplePos="0" relativeHeight="251704320" behindDoc="1" locked="0" layoutInCell="1" allowOverlap="1" wp14:anchorId="4BE29449" wp14:editId="62DCF546">
             <wp:simplePos x="0" y="0"/>
@@ -11970,6 +12784,7 @@
           <w:bCs/>
           <w:szCs w:val="24"/>
         </w:rPr>
+        <w:lastRenderedPageBreak/>
         <w:t>REQUERIMIENTOS DE INFRAESTRUCTURA Y UTILIDADES DEL SISTEMA</w:t>
       </w:r>
     </w:p>

</xml_diff>